<commit_message>
Actualizacion de investigacion; modelado de datos.
</commit_message>
<xml_diff>
--- a/fase1/Fase1_Investigacion.docx
+++ b/fase1/Fase1_Investigacion.docx
@@ -856,49 +856,6 @@
         <w:rPr>
           <w:sz w:val="24"/>
           <w:szCs w:val="24"/>
-          <w:u w:val="single"/>
-        </w:rPr>
-      </w:pPr>
-      <w:r>
-        <w:rPr>
-          <w:sz w:val="28"/>
-          <w:szCs w:val="28"/>
-          <w:u w:val="single"/>
-          <w:rtl w:val="0"/>
-        </w:rPr>
-        <w:t xml:space="preserve">A</w:t>
-      </w:r>
-      <w:r>
-        <w:rPr>
-          <w:sz w:val="24"/>
-          <w:szCs w:val="24"/>
-          <w:u w:val="single"/>
-          <w:rtl w:val="0"/>
-        </w:rPr>
-        <w:t xml:space="preserve">lgoritmos de Recomendaciones</w:t>
-      </w:r>
-    </w:p>
-    <w:p>
-      <w:pPr>
-        <w:contextualSpacing w:val="0"/>
-        <w:rPr>
-          <w:sz w:val="24"/>
-          <w:szCs w:val="24"/>
-          <w:u w:val="single"/>
-        </w:rPr>
-      </w:pPr>
-      <w:r>
-        <w:rPr>
-          <w:rtl w:val="0"/>
-        </w:rPr>
-      </w:r>
-    </w:p>
-    <w:p>
-      <w:pPr>
-        <w:contextualSpacing w:val="0"/>
-        <w:rPr>
-          <w:sz w:val="24"/>
-          <w:szCs w:val="24"/>
         </w:rPr>
       </w:pPr>
       <w:r>
@@ -1154,12 +1111,12 @@
           <wp:inline distB="114300" distT="114300" distL="114300" distR="114300">
             <wp:extent cx="4085835" cy="2443163"/>
             <wp:effectExtent b="0" l="0" r="0" t="0"/>
-            <wp:docPr id="1" name="image6.jpg"/>
+            <wp:docPr id="1" name="image5.jpg"/>
             <a:graphic>
               <a:graphicData uri="http://schemas.openxmlformats.org/drawingml/2006/picture">
                 <pic:pic>
                   <pic:nvPicPr>
-                    <pic:cNvPr id="0" name="image6.jpg"/>
+                    <pic:cNvPr id="0" name="image5.jpg"/>
                     <pic:cNvPicPr preferRelativeResize="0"/>
                   </pic:nvPicPr>
                   <pic:blipFill>
@@ -1762,7 +1719,6 @@
           <w:u w:val="none"/>
         </w:rPr>
       </w:pPr>
-      <w:commentRangeStart w:id="0"/>
       <w:r>
         <w:rPr>
           <w:sz w:val="24"/>
@@ -1770,10 +1726,6 @@
           <w:rtl w:val="0"/>
         </w:rPr>
         <w:t xml:space="preserve">Fase 3 - Lluvia de Ideas</w:t>
-      </w:r>
-      <w:commentRangeEnd w:id="0"/>
-      <w:r>
-        <w:commentReference w:id="0"/>
       </w:r>
       <w:r>
         <w:rPr>
@@ -1992,6 +1944,11 @@
         </w:rPr>
         <w:t xml:space="preserve">Fase 5 - Pruebas</w:t>
       </w:r>
+      <w:r>
+        <w:rPr>
+          <w:rtl w:val="0"/>
+        </w:rPr>
+      </w:r>
     </w:p>
     <w:p>
       <w:pPr>
@@ -2023,7 +1980,7 @@
           <w:u w:val="single"/>
           <w:rtl w:val="0"/>
         </w:rPr>
-        <w:t xml:space="preserve">Diseno de Base de Datos y Modelado de Datos</w:t>
+        <w:t xml:space="preserve">Diseño de Base de Datos y Modelado de Datos</w:t>
       </w:r>
     </w:p>
     <w:p>
@@ -2047,6 +2004,521 @@
         <w:rPr>
           <w:sz w:val="24"/>
           <w:szCs w:val="24"/>
+        </w:rPr>
+      </w:pPr>
+      <w:r>
+        <w:rPr>
+          <w:sz w:val="24"/>
+          <w:szCs w:val="24"/>
+          <w:rtl w:val="0"/>
+        </w:rPr>
+        <w:tab/>
+        <w:t xml:space="preserve">Para el diseño de la base de datos, primero se decidió como modelar los datos. </w:t>
+      </w:r>
+      <w:commentRangeStart w:id="0"/>
+      <w:r>
+        <w:rPr>
+          <w:sz w:val="24"/>
+          <w:szCs w:val="24"/>
+          <w:rtl w:val="0"/>
+        </w:rPr>
+        <w:t xml:space="preserve">Para esto, se planteó una serie de preguntas, las cuales debían obtener sus respuestas de los datos.</w:t>
+      </w:r>
+      <w:commentRangeEnd w:id="0"/>
+      <w:r>
+        <w:commentReference w:id="0"/>
+      </w:r>
+      <w:r>
+        <w:rPr>
+          <w:rtl w:val="0"/>
+        </w:rPr>
+      </w:r>
+    </w:p>
+    <w:p>
+      <w:pPr>
+        <w:numPr>
+          <w:ilvl w:val="0"/>
+          <w:numId w:val="3"/>
+        </w:numPr>
+        <w:ind w:left="720" w:hanging="360"/>
+        <w:contextualSpacing w:val="1"/>
+        <w:rPr>
+          <w:sz w:val="24"/>
+          <w:szCs w:val="24"/>
+          <w:u w:val="none"/>
+        </w:rPr>
+      </w:pPr>
+      <w:r>
+        <w:rPr>
+          <w:sz w:val="24"/>
+          <w:szCs w:val="24"/>
+          <w:rtl w:val="0"/>
+        </w:rPr>
+        <w:t xml:space="preserve">¿Qué videojuegos les gustan a mis amigos?</w:t>
+      </w:r>
+    </w:p>
+    <w:p>
+      <w:pPr>
+        <w:numPr>
+          <w:ilvl w:val="0"/>
+          <w:numId w:val="3"/>
+        </w:numPr>
+        <w:ind w:left="720" w:hanging="360"/>
+        <w:contextualSpacing w:val="1"/>
+        <w:rPr>
+          <w:sz w:val="24"/>
+          <w:szCs w:val="24"/>
+          <w:u w:val="none"/>
+        </w:rPr>
+      </w:pPr>
+      <w:r>
+        <w:rPr>
+          <w:sz w:val="24"/>
+          <w:szCs w:val="24"/>
+          <w:rtl w:val="0"/>
+        </w:rPr>
+        <w:t xml:space="preserve">¿Quiénes tienen gustos similares a mí?</w:t>
+      </w:r>
+    </w:p>
+    <w:p>
+      <w:pPr>
+        <w:numPr>
+          <w:ilvl w:val="0"/>
+          <w:numId w:val="3"/>
+        </w:numPr>
+        <w:ind w:left="720" w:hanging="360"/>
+        <w:contextualSpacing w:val="1"/>
+        <w:rPr>
+          <w:sz w:val="24"/>
+          <w:szCs w:val="24"/>
+          <w:u w:val="none"/>
+        </w:rPr>
+      </w:pPr>
+      <w:r>
+        <w:rPr>
+          <w:sz w:val="24"/>
+          <w:szCs w:val="24"/>
+          <w:rtl w:val="0"/>
+        </w:rPr>
+        <w:t xml:space="preserve">¿Qué videojuegos que no conozco podrían gustarme?</w:t>
+      </w:r>
+    </w:p>
+    <w:p>
+      <w:pPr>
+        <w:numPr>
+          <w:ilvl w:val="0"/>
+          <w:numId w:val="3"/>
+        </w:numPr>
+        <w:ind w:left="720" w:hanging="360"/>
+        <w:contextualSpacing w:val="1"/>
+        <w:rPr>
+          <w:sz w:val="24"/>
+          <w:szCs w:val="24"/>
+          <w:u w:val="none"/>
+        </w:rPr>
+      </w:pPr>
+      <w:r>
+        <w:rPr>
+          <w:sz w:val="24"/>
+          <w:szCs w:val="24"/>
+          <w:rtl w:val="0"/>
+        </w:rPr>
+        <w:t xml:space="preserve">¿Qué videojuegos son los más populares?</w:t>
+      </w:r>
+    </w:p>
+    <w:p>
+      <w:pPr>
+        <w:contextualSpacing w:val="0"/>
+        <w:rPr>
+          <w:sz w:val="24"/>
+          <w:szCs w:val="24"/>
+        </w:rPr>
+      </w:pPr>
+      <w:r>
+        <w:rPr>
+          <w:rtl w:val="0"/>
+        </w:rPr>
+      </w:r>
+    </w:p>
+    <w:p>
+      <w:pPr>
+        <w:contextualSpacing w:val="0"/>
+        <w:rPr>
+          <w:sz w:val="24"/>
+          <w:szCs w:val="24"/>
+        </w:rPr>
+      </w:pPr>
+      <w:r>
+        <w:rPr>
+          <w:sz w:val="24"/>
+          <w:szCs w:val="24"/>
+          <w:rtl w:val="0"/>
+        </w:rPr>
+        <w:tab/>
+        <w:t xml:space="preserve">A partir de las preguntas, se identificaron las entidades que se debían modelar como vértices en el grafo, y las relaciones entre vértices. Se identificaron como sigue:</w:t>
+      </w:r>
+    </w:p>
+    <w:p>
+      <w:pPr>
+        <w:numPr>
+          <w:ilvl w:val="0"/>
+          <w:numId w:val="4"/>
+        </w:numPr>
+        <w:ind w:left="720" w:hanging="360"/>
+        <w:contextualSpacing w:val="1"/>
+        <w:rPr>
+          <w:sz w:val="24"/>
+          <w:szCs w:val="24"/>
+          <w:u w:val="none"/>
+        </w:rPr>
+      </w:pPr>
+      <w:r>
+        <w:rPr>
+          <w:sz w:val="24"/>
+          <w:szCs w:val="24"/>
+          <w:rtl w:val="0"/>
+        </w:rPr>
+        <w:t xml:space="preserve">Nodos</w:t>
+      </w:r>
+    </w:p>
+    <w:p>
+      <w:pPr>
+        <w:numPr>
+          <w:ilvl w:val="1"/>
+          <w:numId w:val="4"/>
+        </w:numPr>
+        <w:ind w:left="1440" w:hanging="360"/>
+        <w:contextualSpacing w:val="1"/>
+        <w:rPr>
+          <w:sz w:val="24"/>
+          <w:szCs w:val="24"/>
+          <w:u w:val="none"/>
+        </w:rPr>
+      </w:pPr>
+      <w:r>
+        <w:rPr>
+          <w:sz w:val="24"/>
+          <w:szCs w:val="24"/>
+          <w:rtl w:val="0"/>
+        </w:rPr>
+        <w:t xml:space="preserve">Personas</w:t>
+      </w:r>
+    </w:p>
+    <w:p>
+      <w:pPr>
+        <w:numPr>
+          <w:ilvl w:val="1"/>
+          <w:numId w:val="4"/>
+        </w:numPr>
+        <w:ind w:left="1440" w:hanging="360"/>
+        <w:contextualSpacing w:val="1"/>
+        <w:rPr>
+          <w:sz w:val="24"/>
+          <w:szCs w:val="24"/>
+          <w:u w:val="none"/>
+        </w:rPr>
+      </w:pPr>
+      <w:r>
+        <w:rPr>
+          <w:sz w:val="24"/>
+          <w:szCs w:val="24"/>
+          <w:rtl w:val="0"/>
+        </w:rPr>
+        <w:t xml:space="preserve">Videojuegos</w:t>
+      </w:r>
+    </w:p>
+    <w:p>
+      <w:pPr>
+        <w:numPr>
+          <w:ilvl w:val="1"/>
+          <w:numId w:val="4"/>
+        </w:numPr>
+        <w:ind w:left="1440" w:hanging="360"/>
+        <w:contextualSpacing w:val="1"/>
+        <w:rPr>
+          <w:sz w:val="24"/>
+          <w:szCs w:val="24"/>
+          <w:u w:val="none"/>
+        </w:rPr>
+      </w:pPr>
+      <w:r>
+        <w:rPr>
+          <w:sz w:val="24"/>
+          <w:szCs w:val="24"/>
+          <w:rtl w:val="0"/>
+        </w:rPr>
+        <w:t xml:space="preserve">Publicadores de videojuegos</w:t>
+      </w:r>
+    </w:p>
+    <w:p>
+      <w:pPr>
+        <w:numPr>
+          <w:ilvl w:val="1"/>
+          <w:numId w:val="4"/>
+        </w:numPr>
+        <w:ind w:left="1440" w:hanging="360"/>
+        <w:contextualSpacing w:val="1"/>
+        <w:rPr>
+          <w:sz w:val="24"/>
+          <w:szCs w:val="24"/>
+          <w:u w:val="none"/>
+        </w:rPr>
+      </w:pPr>
+      <w:r>
+        <w:rPr>
+          <w:sz w:val="24"/>
+          <w:szCs w:val="24"/>
+          <w:rtl w:val="0"/>
+        </w:rPr>
+        <w:t xml:space="preserve">Géneros de videojuegos</w:t>
+      </w:r>
+    </w:p>
+    <w:p>
+      <w:pPr>
+        <w:numPr>
+          <w:ilvl w:val="1"/>
+          <w:numId w:val="4"/>
+        </w:numPr>
+        <w:ind w:left="1440" w:hanging="360"/>
+        <w:contextualSpacing w:val="1"/>
+        <w:rPr>
+          <w:sz w:val="24"/>
+          <w:szCs w:val="24"/>
+          <w:u w:val="none"/>
+        </w:rPr>
+      </w:pPr>
+      <w:r>
+        <w:rPr>
+          <w:sz w:val="24"/>
+          <w:szCs w:val="24"/>
+          <w:rtl w:val="0"/>
+        </w:rPr>
+        <w:t xml:space="preserve">Plataformas de videojuegos</w:t>
+      </w:r>
+    </w:p>
+    <w:p>
+      <w:pPr>
+        <w:numPr>
+          <w:ilvl w:val="0"/>
+          <w:numId w:val="4"/>
+        </w:numPr>
+        <w:ind w:left="720" w:hanging="360"/>
+        <w:contextualSpacing w:val="1"/>
+        <w:rPr>
+          <w:sz w:val="24"/>
+          <w:szCs w:val="24"/>
+          <w:u w:val="none"/>
+        </w:rPr>
+      </w:pPr>
+      <w:r>
+        <w:rPr>
+          <w:sz w:val="24"/>
+          <w:szCs w:val="24"/>
+          <w:rtl w:val="0"/>
+        </w:rPr>
+        <w:t xml:space="preserve">Relaciones, se indican las entidades relacionadas utilizando una flecha, el nombre de la relación se indica entre brackets.</w:t>
+      </w:r>
+    </w:p>
+    <w:p>
+      <w:pPr>
+        <w:numPr>
+          <w:ilvl w:val="1"/>
+          <w:numId w:val="4"/>
+        </w:numPr>
+        <w:ind w:left="1440" w:hanging="360"/>
+        <w:contextualSpacing w:val="1"/>
+        <w:rPr>
+          <w:sz w:val="24"/>
+          <w:szCs w:val="24"/>
+          <w:u w:val="none"/>
+        </w:rPr>
+      </w:pPr>
+      <w:r>
+        <w:rPr>
+          <w:sz w:val="24"/>
+          <w:szCs w:val="24"/>
+          <w:rtl w:val="0"/>
+        </w:rPr>
+        <w:t xml:space="preserve">Amistad, (persona) --[friendsWith]--&gt; (persona)</w:t>
+      </w:r>
+    </w:p>
+    <w:p>
+      <w:pPr>
+        <w:numPr>
+          <w:ilvl w:val="1"/>
+          <w:numId w:val="4"/>
+        </w:numPr>
+        <w:ind w:left="1440" w:hanging="360"/>
+        <w:contextualSpacing w:val="1"/>
+        <w:rPr>
+          <w:sz w:val="24"/>
+          <w:szCs w:val="24"/>
+          <w:u w:val="none"/>
+        </w:rPr>
+      </w:pPr>
+      <w:r>
+        <w:rPr>
+          <w:sz w:val="24"/>
+          <w:szCs w:val="24"/>
+          <w:rtl w:val="0"/>
+        </w:rPr>
+        <w:t xml:space="preserve">Juegos que me gustan, (persona) --[likes]--&gt; (videojuego)</w:t>
+      </w:r>
+    </w:p>
+    <w:p>
+      <w:pPr>
+        <w:numPr>
+          <w:ilvl w:val="1"/>
+          <w:numId w:val="4"/>
+        </w:numPr>
+        <w:ind w:left="1440" w:hanging="360"/>
+        <w:contextualSpacing w:val="1"/>
+        <w:rPr>
+          <w:sz w:val="24"/>
+          <w:szCs w:val="24"/>
+          <w:u w:val="none"/>
+        </w:rPr>
+      </w:pPr>
+      <w:r>
+        <w:rPr>
+          <w:sz w:val="24"/>
+          <w:szCs w:val="24"/>
+          <w:rtl w:val="0"/>
+        </w:rPr>
+        <w:t xml:space="preserve">Géneros que me gustan, (persona)--[likes]--&gt;(género)</w:t>
+      </w:r>
+    </w:p>
+    <w:p>
+      <w:pPr>
+        <w:numPr>
+          <w:ilvl w:val="1"/>
+          <w:numId w:val="4"/>
+        </w:numPr>
+        <w:ind w:left="1440" w:hanging="360"/>
+        <w:contextualSpacing w:val="1"/>
+        <w:rPr>
+          <w:sz w:val="24"/>
+          <w:szCs w:val="24"/>
+        </w:rPr>
+      </w:pPr>
+      <w:r>
+        <w:rPr>
+          <w:sz w:val="24"/>
+          <w:szCs w:val="24"/>
+          <w:rtl w:val="0"/>
+        </w:rPr>
+        <w:t xml:space="preserve">Desarrolladores que me gustan, (persona)--[likes]--&gt;(publicador)</w:t>
+      </w:r>
+    </w:p>
+    <w:p>
+      <w:pPr>
+        <w:numPr>
+          <w:ilvl w:val="1"/>
+          <w:numId w:val="4"/>
+        </w:numPr>
+        <w:ind w:left="1440" w:hanging="360"/>
+        <w:contextualSpacing w:val="1"/>
+        <w:rPr>
+          <w:sz w:val="24"/>
+          <w:szCs w:val="24"/>
+          <w:u w:val="none"/>
+        </w:rPr>
+      </w:pPr>
+      <w:r>
+        <w:rPr>
+          <w:sz w:val="24"/>
+          <w:szCs w:val="24"/>
+          <w:rtl w:val="0"/>
+        </w:rPr>
+        <w:t xml:space="preserve">Plataformas que utilizo, (persona)--[playsIn]--&gt;(plataforma)</w:t>
+      </w:r>
+    </w:p>
+    <w:p>
+      <w:pPr>
+        <w:numPr>
+          <w:ilvl w:val="1"/>
+          <w:numId w:val="4"/>
+        </w:numPr>
+        <w:ind w:left="1440" w:hanging="360"/>
+        <w:contextualSpacing w:val="1"/>
+        <w:rPr>
+          <w:sz w:val="24"/>
+          <w:szCs w:val="24"/>
+          <w:u w:val="none"/>
+        </w:rPr>
+      </w:pPr>
+      <w:r>
+        <w:rPr>
+          <w:sz w:val="24"/>
+          <w:szCs w:val="24"/>
+          <w:rtl w:val="0"/>
+        </w:rPr>
+        <w:t xml:space="preserve">Género de videojuego, (videojuego)--[hasGenre]--&gt;(género)</w:t>
+      </w:r>
+    </w:p>
+    <w:p>
+      <w:pPr>
+        <w:numPr>
+          <w:ilvl w:val="1"/>
+          <w:numId w:val="4"/>
+        </w:numPr>
+        <w:ind w:left="1440" w:hanging="360"/>
+        <w:contextualSpacing w:val="1"/>
+        <w:rPr>
+          <w:sz w:val="24"/>
+          <w:szCs w:val="24"/>
+          <w:u w:val="none"/>
+        </w:rPr>
+      </w:pPr>
+      <w:r>
+        <w:rPr>
+          <w:sz w:val="24"/>
+          <w:szCs w:val="24"/>
+          <w:rtl w:val="0"/>
+        </w:rPr>
+        <w:t xml:space="preserve">Plataforma de videojuego, (videojuego)--[availableIn]--&gt;(plataforma)</w:t>
+      </w:r>
+    </w:p>
+    <w:p>
+      <w:pPr>
+        <w:contextualSpacing w:val="0"/>
+        <w:rPr>
+          <w:sz w:val="24"/>
+          <w:szCs w:val="24"/>
+        </w:rPr>
+      </w:pPr>
+      <w:r>
+        <w:rPr>
+          <w:rtl w:val="0"/>
+        </w:rPr>
+      </w:r>
+    </w:p>
+    <w:p>
+      <w:pPr>
+        <w:contextualSpacing w:val="0"/>
+        <w:rPr>
+          <w:sz w:val="24"/>
+          <w:szCs w:val="24"/>
+          <w:u w:val="single"/>
+        </w:rPr>
+      </w:pPr>
+      <w:r>
+        <w:rPr>
+          <w:sz w:val="24"/>
+          <w:szCs w:val="24"/>
+          <w:u w:val="single"/>
+          <w:rtl w:val="0"/>
+        </w:rPr>
+        <w:t xml:space="preserve">Algoritmos de Recomendaciones</w:t>
+      </w:r>
+    </w:p>
+    <w:p>
+      <w:pPr>
+        <w:contextualSpacing w:val="0"/>
+        <w:rPr>
+          <w:sz w:val="24"/>
+          <w:szCs w:val="24"/>
+          <w:u w:val="single"/>
         </w:rPr>
       </w:pPr>
       <w:r>
@@ -2096,7 +2568,7 @@
 
 <file path=word/comments.xml><?xml version="1.0" encoding="utf-8"?>
 <w:comments xmlns:mc="http://schemas.openxmlformats.org/markup-compatibility/2006" xmlns:o="urn:schemas-microsoft-com:office:office" xmlns:r="http://schemas.openxmlformats.org/officeDocument/2006/relationships" xmlns:m="http://schemas.openxmlformats.org/officeDocument/2006/math" xmlns:v="urn:schemas-microsoft-com:vml" xmlns:wp="http://schemas.openxmlformats.org/drawingml/2006/wordprocessingDrawing" xmlns:w10="urn:schemas-microsoft-com:office:word" xmlns:w="http://schemas.openxmlformats.org/wordprocessingml/2006/main" xmlns:wne="http://schemas.microsoft.com/office/word/2006/wordml" xmlns:sl="http://schemas.openxmlformats.org/schemaLibrary/2006/main" xmlns:a="http://schemas.openxmlformats.org/drawingml/2006/main" xmlns:pic="http://schemas.openxmlformats.org/drawingml/2006/picture" xmlns:c="http://schemas.openxmlformats.org/drawingml/2006/chart" xmlns:lc="http://schemas.openxmlformats.org/drawingml/2006/lockedCanvas" xmlns:dgm="http://schemas.openxmlformats.org/drawingml/2006/diagram" xmlns:wps="http://schemas.microsoft.com/office/word/2010/wordprocessingShape" xmlns:wpg="http://schemas.microsoft.com/office/word/2010/wordprocessingGroup" xmlns:w14="http://schemas.microsoft.com/office/word/2010/wordml" xmlns:w15="http://schemas.microsoft.com/office/word/2012/wordml">
-  <w:comment w:author="Jose Arenas" w:id="0" w:date="2018-04-29T16:08:55Z">
+  <w:comment w:author="SEBASTIAN ARRIOLA BETHANCOURT" w:id="0" w:date="2018-05-02T22:46:46Z">
     <w:p>
       <w:pPr>
         <w:keepNext w:val="0"/>
@@ -2143,7 +2615,7 @@
           <w:vertAlign w:val="baseline"/>
           <w:rtl w:val="0"/>
         </w:rPr>
-        <w:t xml:space="preserve">De esta parte no estoy muy seguro que se supone que hay que poner, puse cosas que se me ocurrieron. Revisar.</w:t>
+        <w:t xml:space="preserve">alguna otra cosa que podamos responder con nuestros datos?</w:t>
       </w:r>
     </w:p>
   </w:comment>
@@ -2372,11 +2844,237 @@
       </w:rPr>
     </w:lvl>
   </w:abstractNum>
+  <w:abstractNum w:abstractNumId="3">
+    <w:lvl w:ilvl="0">
+      <w:start w:val="1"/>
+      <w:numFmt w:val="decimal"/>
+      <w:lvlText w:val="%1."/>
+      <w:lvlJc w:val="left"/>
+      <w:pPr>
+        <w:ind w:left="720" w:hanging="360"/>
+      </w:pPr>
+      <w:rPr>
+        <w:u w:val="none"/>
+      </w:rPr>
+    </w:lvl>
+    <w:lvl w:ilvl="1">
+      <w:start w:val="1"/>
+      <w:numFmt w:val="lowerLetter"/>
+      <w:lvlText w:val="%2."/>
+      <w:lvlJc w:val="left"/>
+      <w:pPr>
+        <w:ind w:left="1440" w:hanging="360"/>
+      </w:pPr>
+      <w:rPr>
+        <w:u w:val="none"/>
+      </w:rPr>
+    </w:lvl>
+    <w:lvl w:ilvl="2">
+      <w:start w:val="1"/>
+      <w:numFmt w:val="lowerRoman"/>
+      <w:lvlText w:val="%3."/>
+      <w:lvlJc w:val="right"/>
+      <w:pPr>
+        <w:ind w:left="2160" w:hanging="360"/>
+      </w:pPr>
+      <w:rPr>
+        <w:u w:val="none"/>
+      </w:rPr>
+    </w:lvl>
+    <w:lvl w:ilvl="3">
+      <w:start w:val="1"/>
+      <w:numFmt w:val="decimal"/>
+      <w:lvlText w:val="%4."/>
+      <w:lvlJc w:val="left"/>
+      <w:pPr>
+        <w:ind w:left="2880" w:hanging="360"/>
+      </w:pPr>
+      <w:rPr>
+        <w:u w:val="none"/>
+      </w:rPr>
+    </w:lvl>
+    <w:lvl w:ilvl="4">
+      <w:start w:val="1"/>
+      <w:numFmt w:val="lowerLetter"/>
+      <w:lvlText w:val="%5."/>
+      <w:lvlJc w:val="left"/>
+      <w:pPr>
+        <w:ind w:left="3600" w:hanging="360"/>
+      </w:pPr>
+      <w:rPr>
+        <w:u w:val="none"/>
+      </w:rPr>
+    </w:lvl>
+    <w:lvl w:ilvl="5">
+      <w:start w:val="1"/>
+      <w:numFmt w:val="lowerRoman"/>
+      <w:lvlText w:val="%6."/>
+      <w:lvlJc w:val="right"/>
+      <w:pPr>
+        <w:ind w:left="4320" w:hanging="360"/>
+      </w:pPr>
+      <w:rPr>
+        <w:u w:val="none"/>
+      </w:rPr>
+    </w:lvl>
+    <w:lvl w:ilvl="6">
+      <w:start w:val="1"/>
+      <w:numFmt w:val="decimal"/>
+      <w:lvlText w:val="%7."/>
+      <w:lvlJc w:val="left"/>
+      <w:pPr>
+        <w:ind w:left="5040" w:hanging="360"/>
+      </w:pPr>
+      <w:rPr>
+        <w:u w:val="none"/>
+      </w:rPr>
+    </w:lvl>
+    <w:lvl w:ilvl="7">
+      <w:start w:val="1"/>
+      <w:numFmt w:val="lowerLetter"/>
+      <w:lvlText w:val="%8."/>
+      <w:lvlJc w:val="left"/>
+      <w:pPr>
+        <w:ind w:left="5760" w:hanging="360"/>
+      </w:pPr>
+      <w:rPr>
+        <w:u w:val="none"/>
+      </w:rPr>
+    </w:lvl>
+    <w:lvl w:ilvl="8">
+      <w:start w:val="1"/>
+      <w:numFmt w:val="lowerRoman"/>
+      <w:lvlText w:val="%9."/>
+      <w:lvlJc w:val="right"/>
+      <w:pPr>
+        <w:ind w:left="6480" w:hanging="360"/>
+      </w:pPr>
+      <w:rPr>
+        <w:u w:val="none"/>
+      </w:rPr>
+    </w:lvl>
+  </w:abstractNum>
+  <w:abstractNum w:abstractNumId="4">
+    <w:lvl w:ilvl="0">
+      <w:start w:val="1"/>
+      <w:numFmt w:val="bullet"/>
+      <w:lvlText w:val="●"/>
+      <w:lvlJc w:val="left"/>
+      <w:pPr>
+        <w:ind w:left="720" w:hanging="360"/>
+      </w:pPr>
+      <w:rPr>
+        <w:u w:val="none"/>
+      </w:rPr>
+    </w:lvl>
+    <w:lvl w:ilvl="1">
+      <w:start w:val="1"/>
+      <w:numFmt w:val="bullet"/>
+      <w:lvlText w:val="○"/>
+      <w:lvlJc w:val="left"/>
+      <w:pPr>
+        <w:ind w:left="1440" w:hanging="360"/>
+      </w:pPr>
+      <w:rPr>
+        <w:u w:val="none"/>
+      </w:rPr>
+    </w:lvl>
+    <w:lvl w:ilvl="2">
+      <w:start w:val="1"/>
+      <w:numFmt w:val="bullet"/>
+      <w:lvlText w:val="■"/>
+      <w:lvlJc w:val="left"/>
+      <w:pPr>
+        <w:ind w:left="2160" w:hanging="360"/>
+      </w:pPr>
+      <w:rPr>
+        <w:u w:val="none"/>
+      </w:rPr>
+    </w:lvl>
+    <w:lvl w:ilvl="3">
+      <w:start w:val="1"/>
+      <w:numFmt w:val="bullet"/>
+      <w:lvlText w:val="●"/>
+      <w:lvlJc w:val="left"/>
+      <w:pPr>
+        <w:ind w:left="2880" w:hanging="360"/>
+      </w:pPr>
+      <w:rPr>
+        <w:u w:val="none"/>
+      </w:rPr>
+    </w:lvl>
+    <w:lvl w:ilvl="4">
+      <w:start w:val="1"/>
+      <w:numFmt w:val="bullet"/>
+      <w:lvlText w:val="○"/>
+      <w:lvlJc w:val="left"/>
+      <w:pPr>
+        <w:ind w:left="3600" w:hanging="360"/>
+      </w:pPr>
+      <w:rPr>
+        <w:u w:val="none"/>
+      </w:rPr>
+    </w:lvl>
+    <w:lvl w:ilvl="5">
+      <w:start w:val="1"/>
+      <w:numFmt w:val="bullet"/>
+      <w:lvlText w:val="■"/>
+      <w:lvlJc w:val="left"/>
+      <w:pPr>
+        <w:ind w:left="4320" w:hanging="360"/>
+      </w:pPr>
+      <w:rPr>
+        <w:u w:val="none"/>
+      </w:rPr>
+    </w:lvl>
+    <w:lvl w:ilvl="6">
+      <w:start w:val="1"/>
+      <w:numFmt w:val="bullet"/>
+      <w:lvlText w:val="●"/>
+      <w:lvlJc w:val="left"/>
+      <w:pPr>
+        <w:ind w:left="5040" w:hanging="360"/>
+      </w:pPr>
+      <w:rPr>
+        <w:u w:val="none"/>
+      </w:rPr>
+    </w:lvl>
+    <w:lvl w:ilvl="7">
+      <w:start w:val="1"/>
+      <w:numFmt w:val="bullet"/>
+      <w:lvlText w:val="○"/>
+      <w:lvlJc w:val="left"/>
+      <w:pPr>
+        <w:ind w:left="5760" w:hanging="360"/>
+      </w:pPr>
+      <w:rPr>
+        <w:u w:val="none"/>
+      </w:rPr>
+    </w:lvl>
+    <w:lvl w:ilvl="8">
+      <w:start w:val="1"/>
+      <w:numFmt w:val="bullet"/>
+      <w:lvlText w:val="■"/>
+      <w:lvlJc w:val="left"/>
+      <w:pPr>
+        <w:ind w:left="6480" w:hanging="360"/>
+      </w:pPr>
+      <w:rPr>
+        <w:u w:val="none"/>
+      </w:rPr>
+    </w:lvl>
+  </w:abstractNum>
   <w:num w:numId="1">
     <w:abstractNumId w:val="1"/>
   </w:num>
   <w:num w:numId="2">
     <w:abstractNumId w:val="2"/>
+  </w:num>
+  <w:num w:numId="3">
+    <w:abstractNumId w:val="3"/>
+  </w:num>
+  <w:num w:numId="4">
+    <w:abstractNumId w:val="4"/>
   </w:num>
 </w:numbering>
 </file>

</xml_diff>

<commit_message>
Actualizacion de investigacion: base de datos propuesta.
</commit_message>
<xml_diff>
--- a/fase1/Fase1_Investigacion.docx
+++ b/fase1/Fase1_Investigacion.docx
@@ -26,12 +26,12 @@
             <wp:extent cx="819206" cy="1214438"/>
             <wp:effectExtent b="0" l="0" r="0" t="0"/>
             <wp:wrapSquare wrapText="bothSides" distB="114300" distT="114300" distL="114300" distR="114300"/>
-            <wp:docPr id="5" name="image10.png"/>
+            <wp:docPr id="6" name="image12.png"/>
             <a:graphic>
               <a:graphicData uri="http://schemas.openxmlformats.org/drawingml/2006/picture">
                 <pic:pic>
                   <pic:nvPicPr>
-                    <pic:cNvPr id="0" name="image10.png"/>
+                    <pic:cNvPr id="0" name="image12.png"/>
                     <pic:cNvPicPr preferRelativeResize="0"/>
                   </pic:nvPicPr>
                   <pic:blipFill>
@@ -695,15 +695,169 @@
           <w:rtl w:val="0"/>
         </w:rPr>
       </w:r>
+    </w:p>
+    <w:p>
+      <w:pPr>
+        <w:contextualSpacing w:val="0"/>
+        <w:jc w:val="both"/>
+        <w:rPr>
+          <w:sz w:val="24"/>
+          <w:szCs w:val="24"/>
+        </w:rPr>
+      </w:pPr>
+      <w:r>
+        <w:rPr>
+          <w:rtl w:val="0"/>
+        </w:rPr>
+      </w:r>
+    </w:p>
+    <w:p>
+      <w:pPr>
+        <w:contextualSpacing w:val="0"/>
+        <w:jc w:val="both"/>
+        <w:rPr>
+          <w:sz w:val="24"/>
+          <w:szCs w:val="24"/>
+        </w:rPr>
+      </w:pPr>
+      <w:r>
+        <w:rPr>
+          <w:rtl w:val="0"/>
+        </w:rPr>
+      </w:r>
+    </w:p>
+    <w:p>
+      <w:pPr>
+        <w:contextualSpacing w:val="0"/>
+        <w:jc w:val="both"/>
+        <w:rPr>
+          <w:sz w:val="24"/>
+          <w:szCs w:val="24"/>
+        </w:rPr>
+      </w:pPr>
+      <w:r>
+        <w:rPr>
+          <w:rtl w:val="0"/>
+        </w:rPr>
+      </w:r>
+    </w:p>
+    <w:p>
+      <w:pPr>
+        <w:contextualSpacing w:val="0"/>
+        <w:jc w:val="both"/>
+        <w:rPr>
+          <w:sz w:val="24"/>
+          <w:szCs w:val="24"/>
+        </w:rPr>
+      </w:pPr>
+      <w:r>
+        <w:rPr>
+          <w:rtl w:val="0"/>
+        </w:rPr>
+      </w:r>
+    </w:p>
+    <w:p>
+      <w:pPr>
+        <w:contextualSpacing w:val="0"/>
+        <w:jc w:val="both"/>
+        <w:rPr>
+          <w:sz w:val="24"/>
+          <w:szCs w:val="24"/>
+        </w:rPr>
+      </w:pPr>
+      <w:r>
+        <w:rPr>
+          <w:rtl w:val="0"/>
+        </w:rPr>
+      </w:r>
+    </w:p>
+    <w:p>
+      <w:pPr>
+        <w:contextualSpacing w:val="0"/>
+        <w:jc w:val="both"/>
+        <w:rPr>
+          <w:sz w:val="24"/>
+          <w:szCs w:val="24"/>
+        </w:rPr>
+      </w:pPr>
+      <w:r>
+        <w:rPr>
+          <w:rtl w:val="0"/>
+        </w:rPr>
+      </w:r>
+    </w:p>
+    <w:p>
+      <w:pPr>
+        <w:contextualSpacing w:val="0"/>
+        <w:jc w:val="both"/>
+        <w:rPr>
+          <w:sz w:val="24"/>
+          <w:szCs w:val="24"/>
+        </w:rPr>
+      </w:pPr>
+      <w:r>
+        <w:rPr>
+          <w:rtl w:val="0"/>
+        </w:rPr>
+      </w:r>
+    </w:p>
+    <w:p>
+      <w:pPr>
+        <w:contextualSpacing w:val="0"/>
+        <w:jc w:val="both"/>
+        <w:rPr>
+          <w:sz w:val="24"/>
+          <w:szCs w:val="24"/>
+        </w:rPr>
+      </w:pPr>
+      <w:r>
+        <w:rPr>
+          <w:rtl w:val="0"/>
+        </w:rPr>
+      </w:r>
+    </w:p>
+    <w:p>
+      <w:pPr>
+        <w:contextualSpacing w:val="0"/>
+        <w:jc w:val="center"/>
+        <w:rPr>
+          <w:i w:val="1"/>
+          <w:sz w:val="24"/>
+          <w:szCs w:val="24"/>
+        </w:rPr>
+      </w:pPr>
+      <w:r>
+        <w:rPr>
+          <w:i w:val="1"/>
+          <w:sz w:val="24"/>
+          <w:szCs w:val="24"/>
+          <w:rtl w:val="0"/>
+        </w:rPr>
+        <w:t xml:space="preserve">Figura 1 - Sistema Híbrido de Recomendaciones</w:t>
+      </w:r>
+    </w:p>
+    <w:p>
+      <w:pPr>
+        <w:contextualSpacing w:val="0"/>
+        <w:rPr>
+          <w:sz w:val="24"/>
+          <w:szCs w:val="24"/>
+        </w:rPr>
+      </w:pPr>
+      <w:r>
+        <w:rPr>
+          <w:rtl w:val="0"/>
+        </w:rPr>
+      </w:r>
       <w:r>
         <w:drawing>
           <wp:anchor allowOverlap="1" behindDoc="0" distB="114300" distT="114300" distL="114300" distR="114300" hidden="0" layoutInCell="1" locked="0" relativeHeight="0" simplePos="0">
             <wp:simplePos x="0" y="0"/>
             <wp:positionH relativeFrom="margin">
-              <wp:posOffset>838200</wp:posOffset>
+              <wp:posOffset>1285875</wp:posOffset>
             </wp:positionH>
             <wp:positionV relativeFrom="paragraph">
-              <wp:posOffset>123825</wp:posOffset>
+              <wp:posOffset>57150</wp:posOffset>
             </wp:positionV>
             <wp:extent cx="3462338" cy="1950757"/>
             <wp:effectExtent b="0" l="0" r="0" t="0"/>
@@ -741,20 +895,6 @@
     <w:p>
       <w:pPr>
         <w:contextualSpacing w:val="0"/>
-        <w:rPr>
-          <w:sz w:val="24"/>
-          <w:szCs w:val="24"/>
-        </w:rPr>
-      </w:pPr>
-      <w:r>
-        <w:rPr>
-          <w:rtl w:val="0"/>
-        </w:rPr>
-      </w:r>
-    </w:p>
-    <w:p>
-      <w:pPr>
-        <w:contextualSpacing w:val="0"/>
         <w:jc w:val="center"/>
         <w:rPr>
           <w:b w:val="1"/>
@@ -841,6 +981,51 @@
         <w:rPr>
           <w:sz w:val="28"/>
           <w:szCs w:val="28"/>
+          <w:u w:val="single"/>
+        </w:rPr>
+      </w:pPr>
+      <w:r>
+        <w:rPr>
+          <w:rtl w:val="0"/>
+        </w:rPr>
+      </w:r>
+    </w:p>
+    <w:p>
+      <w:pPr>
+        <w:contextualSpacing w:val="0"/>
+        <w:rPr>
+          <w:sz w:val="24"/>
+          <w:szCs w:val="24"/>
+          <w:u w:val="single"/>
+        </w:rPr>
+      </w:pPr>
+      <w:r>
+        <w:rPr>
+          <w:rtl w:val="0"/>
+        </w:rPr>
+      </w:r>
+    </w:p>
+    <w:p>
+      <w:pPr>
+        <w:contextualSpacing w:val="0"/>
+        <w:rPr>
+          <w:sz w:val="24"/>
+          <w:szCs w:val="24"/>
+          <w:u w:val="single"/>
+        </w:rPr>
+      </w:pPr>
+      <w:r>
+        <w:rPr>
+          <w:rtl w:val="0"/>
+        </w:rPr>
+      </w:r>
+    </w:p>
+    <w:p>
+      <w:pPr>
+        <w:contextualSpacing w:val="0"/>
+        <w:rPr>
+          <w:sz w:val="24"/>
+          <w:szCs w:val="24"/>
           <w:u w:val="single"/>
         </w:rPr>
       </w:pPr>
@@ -1090,7 +1275,7 @@
           <w:szCs w:val="24"/>
           <w:rtl w:val="0"/>
         </w:rPr>
-        <w:t xml:space="preserve">Figura 1 - Encuesta, Pregunta 3</w:t>
+        <w:t xml:space="preserve">Figura 2 - Encuesta, Pregunta 3</w:t>
       </w:r>
     </w:p>
     <w:p>
@@ -1111,12 +1296,12 @@
           <wp:inline distB="114300" distT="114300" distL="114300" distR="114300">
             <wp:extent cx="4085835" cy="2443163"/>
             <wp:effectExtent b="0" l="0" r="0" t="0"/>
-            <wp:docPr id="1" name="image5.jpg"/>
+            <wp:docPr id="1" name="image6.jpg"/>
             <a:graphic>
               <a:graphicData uri="http://schemas.openxmlformats.org/drawingml/2006/picture">
                 <pic:pic>
                   <pic:nvPicPr>
-                    <pic:cNvPr id="0" name="image5.jpg"/>
+                    <pic:cNvPr id="0" name="image6.jpg"/>
                     <pic:cNvPicPr preferRelativeResize="0"/>
                   </pic:nvPicPr>
                   <pic:blipFill>
@@ -1259,7 +1444,7 @@
           <w:szCs w:val="24"/>
           <w:rtl w:val="0"/>
         </w:rPr>
-        <w:t xml:space="preserve">Figura 2 - Encuesta, Pregunta 6</w:t>
+        <w:t xml:space="preserve">Figura 3 - Encuesta, Pregunta 6</w:t>
       </w:r>
     </w:p>
     <w:p>
@@ -1282,12 +1467,12 @@
           <wp:inline distB="114300" distT="114300" distL="114300" distR="114300">
             <wp:extent cx="4812964" cy="2595563"/>
             <wp:effectExtent b="0" l="0" r="0" t="0"/>
-            <wp:docPr id="4" name="image9.jpg"/>
+            <wp:docPr id="5" name="image11.jpg"/>
             <a:graphic>
               <a:graphicData uri="http://schemas.openxmlformats.org/drawingml/2006/picture">
                 <pic:pic>
                   <pic:nvPicPr>
-                    <pic:cNvPr id="0" name="image9.jpg"/>
+                    <pic:cNvPr id="0" name="image11.jpg"/>
                     <pic:cNvPicPr preferRelativeResize="0"/>
                   </pic:nvPicPr>
                   <pic:blipFill>
@@ -1366,7 +1551,7 @@
           <w:szCs w:val="24"/>
           <w:rtl w:val="0"/>
         </w:rPr>
-        <w:t xml:space="preserve">Figura 3 - Encuesta, Pregunta 7</w:t>
+        <w:t xml:space="preserve">Figura 4 - Encuesta, Pregunta 7</w:t>
       </w:r>
     </w:p>
     <w:p>
@@ -1389,12 +1574,12 @@
           <wp:inline distB="114300" distT="114300" distL="114300" distR="114300">
             <wp:extent cx="3910489" cy="2024063"/>
             <wp:effectExtent b="0" l="0" r="0" t="0"/>
-            <wp:docPr id="3" name="image8.jpg"/>
+            <wp:docPr id="4" name="image10.jpg"/>
             <a:graphic>
               <a:graphicData uri="http://schemas.openxmlformats.org/drawingml/2006/picture">
                 <pic:pic>
                   <pic:nvPicPr>
-                    <pic:cNvPr id="0" name="image8.jpg"/>
+                    <pic:cNvPr id="0" name="image10.jpg"/>
                     <pic:cNvPicPr preferRelativeResize="0"/>
                   </pic:nvPicPr>
                   <pic:blipFill>
@@ -1620,7 +1805,7 @@
       <w:pPr>
         <w:numPr>
           <w:ilvl w:val="0"/>
-          <w:numId w:val="2"/>
+          <w:numId w:val="3"/>
         </w:numPr>
         <w:ind w:left="720" w:hanging="360"/>
         <w:contextualSpacing w:val="1"/>
@@ -1643,7 +1828,7 @@
       <w:pPr>
         <w:numPr>
           <w:ilvl w:val="1"/>
-          <w:numId w:val="2"/>
+          <w:numId w:val="3"/>
         </w:numPr>
         <w:ind w:left="1440" w:hanging="360"/>
         <w:contextualSpacing w:val="1"/>
@@ -1666,7 +1851,7 @@
       <w:pPr>
         <w:numPr>
           <w:ilvl w:val="1"/>
-          <w:numId w:val="2"/>
+          <w:numId w:val="3"/>
         </w:numPr>
         <w:ind w:left="1440" w:hanging="360"/>
         <w:contextualSpacing w:val="1"/>
@@ -1703,6 +1888,1116 @@
         <w:rPr>
           <w:rtl w:val="0"/>
         </w:rPr>
+      </w:r>
+    </w:p>
+    <w:p>
+      <w:pPr>
+        <w:numPr>
+          <w:ilvl w:val="0"/>
+          <w:numId w:val="3"/>
+        </w:numPr>
+        <w:ind w:left="720" w:hanging="360"/>
+        <w:contextualSpacing w:val="1"/>
+        <w:rPr>
+          <w:sz w:val="24"/>
+          <w:szCs w:val="24"/>
+          <w:u w:val="none"/>
+        </w:rPr>
+      </w:pPr>
+      <w:r>
+        <w:rPr>
+          <w:sz w:val="24"/>
+          <w:szCs w:val="24"/>
+          <w:rtl w:val="0"/>
+        </w:rPr>
+        <w:t xml:space="preserve">Fase 3 - Lluvia de Ideas</w:t>
+      </w:r>
+      <w:r>
+        <w:rPr>
+          <w:rtl w:val="0"/>
+        </w:rPr>
+      </w:r>
+    </w:p>
+    <w:p>
+      <w:pPr>
+        <w:numPr>
+          <w:ilvl w:val="1"/>
+          <w:numId w:val="3"/>
+        </w:numPr>
+        <w:ind w:left="1440" w:hanging="360"/>
+        <w:contextualSpacing w:val="1"/>
+        <w:rPr>
+          <w:sz w:val="24"/>
+          <w:szCs w:val="24"/>
+          <w:u w:val="none"/>
+        </w:rPr>
+      </w:pPr>
+      <w:r>
+        <w:rPr>
+          <w:sz w:val="24"/>
+          <w:szCs w:val="24"/>
+          <w:rtl w:val="0"/>
+        </w:rPr>
+        <w:t xml:space="preserve">Sistema que muestre los juegos más populares del mercado</w:t>
+      </w:r>
+    </w:p>
+    <w:p>
+      <w:pPr>
+        <w:numPr>
+          <w:ilvl w:val="1"/>
+          <w:numId w:val="3"/>
+        </w:numPr>
+        <w:ind w:left="1440" w:hanging="360"/>
+        <w:contextualSpacing w:val="1"/>
+        <w:rPr>
+          <w:sz w:val="24"/>
+          <w:szCs w:val="24"/>
+          <w:u w:val="none"/>
+        </w:rPr>
+      </w:pPr>
+      <w:r>
+        <w:rPr>
+          <w:sz w:val="24"/>
+          <w:szCs w:val="24"/>
+          <w:rtl w:val="0"/>
+        </w:rPr>
+        <w:t xml:space="preserve">Sistema de búsqueda a partir de palabras clave</w:t>
+      </w:r>
+    </w:p>
+    <w:p>
+      <w:pPr>
+        <w:numPr>
+          <w:ilvl w:val="1"/>
+          <w:numId w:val="3"/>
+        </w:numPr>
+        <w:ind w:left="1440" w:hanging="360"/>
+        <w:contextualSpacing w:val="1"/>
+        <w:rPr>
+          <w:sz w:val="24"/>
+          <w:szCs w:val="24"/>
+          <w:u w:val="none"/>
+        </w:rPr>
+      </w:pPr>
+      <w:r>
+        <w:rPr>
+          <w:sz w:val="24"/>
+          <w:szCs w:val="24"/>
+          <w:rtl w:val="0"/>
+        </w:rPr>
+        <w:t xml:space="preserve">Un sistema que funcione a partir de crear un perfil con algún tipo de información y en base a eso sugerir juegos. </w:t>
+      </w:r>
+    </w:p>
+    <w:p>
+      <w:pPr>
+        <w:numPr>
+          <w:ilvl w:val="1"/>
+          <w:numId w:val="3"/>
+        </w:numPr>
+        <w:ind w:left="1440" w:hanging="360"/>
+        <w:contextualSpacing w:val="1"/>
+        <w:rPr>
+          <w:sz w:val="24"/>
+          <w:szCs w:val="24"/>
+          <w:u w:val="none"/>
+        </w:rPr>
+      </w:pPr>
+      <w:r>
+        <w:rPr>
+          <w:sz w:val="24"/>
+          <w:szCs w:val="24"/>
+          <w:rtl w:val="0"/>
+        </w:rPr>
+        <w:t xml:space="preserve">Algún tipo de red social en donde el sistema sea capaz de hacer cruce de información con los gustos de los amigos que el usuario tenga y así sugerir juegos que tengan parecido a sus gustos. </w:t>
+      </w:r>
+    </w:p>
+    <w:p>
+      <w:pPr>
+        <w:numPr>
+          <w:ilvl w:val="1"/>
+          <w:numId w:val="3"/>
+        </w:numPr>
+        <w:ind w:left="1440" w:hanging="360"/>
+        <w:contextualSpacing w:val="1"/>
+        <w:rPr>
+          <w:sz w:val="24"/>
+          <w:szCs w:val="24"/>
+          <w:u w:val="none"/>
+        </w:rPr>
+      </w:pPr>
+      <w:r>
+        <w:rPr>
+          <w:sz w:val="24"/>
+          <w:szCs w:val="24"/>
+          <w:rtl w:val="0"/>
+        </w:rPr>
+        <w:t xml:space="preserve">Hacer nuevos amigos, que compartan gustos en videojuegos.</w:t>
+      </w:r>
+    </w:p>
+    <w:p>
+      <w:pPr>
+        <w:numPr>
+          <w:ilvl w:val="1"/>
+          <w:numId w:val="3"/>
+        </w:numPr>
+        <w:ind w:left="1440" w:hanging="360"/>
+        <w:contextualSpacing w:val="1"/>
+        <w:rPr>
+          <w:sz w:val="24"/>
+          <w:szCs w:val="24"/>
+          <w:u w:val="none"/>
+        </w:rPr>
+      </w:pPr>
+      <w:r>
+        <w:rPr>
+          <w:sz w:val="24"/>
+          <w:szCs w:val="24"/>
+          <w:rtl w:val="0"/>
+        </w:rPr>
+        <w:t xml:space="preserve">Los usuarios pueden hacer reseñas de los videojuegos, así como darles una puntuación.</w:t>
+      </w:r>
+    </w:p>
+    <w:p>
+      <w:pPr>
+        <w:contextualSpacing w:val="0"/>
+        <w:rPr>
+          <w:sz w:val="24"/>
+          <w:szCs w:val="24"/>
+        </w:rPr>
+      </w:pPr>
+      <w:r>
+        <w:rPr>
+          <w:rtl w:val="0"/>
+        </w:rPr>
+      </w:r>
+    </w:p>
+    <w:p>
+      <w:pPr>
+        <w:contextualSpacing w:val="0"/>
+        <w:rPr>
+          <w:sz w:val="24"/>
+          <w:szCs w:val="24"/>
+        </w:rPr>
+      </w:pPr>
+      <w:r>
+        <w:rPr>
+          <w:rtl w:val="0"/>
+        </w:rPr>
+      </w:r>
+    </w:p>
+    <w:p>
+      <w:pPr>
+        <w:numPr>
+          <w:ilvl w:val="0"/>
+          <w:numId w:val="3"/>
+        </w:numPr>
+        <w:ind w:left="720" w:hanging="360"/>
+        <w:contextualSpacing w:val="1"/>
+        <w:rPr>
+          <w:sz w:val="24"/>
+          <w:szCs w:val="24"/>
+          <w:u w:val="none"/>
+        </w:rPr>
+      </w:pPr>
+      <w:r>
+        <w:rPr>
+          <w:sz w:val="24"/>
+          <w:szCs w:val="24"/>
+          <w:rtl w:val="0"/>
+        </w:rPr>
+        <w:t xml:space="preserve">Fase 4 - Prototipos</w:t>
+      </w:r>
+    </w:p>
+    <w:p>
+      <w:pPr>
+        <w:numPr>
+          <w:ilvl w:val="0"/>
+          <w:numId w:val="3"/>
+        </w:numPr>
+        <w:ind w:left="720" w:hanging="360"/>
+        <w:contextualSpacing w:val="1"/>
+        <w:rPr>
+          <w:sz w:val="24"/>
+          <w:szCs w:val="24"/>
+          <w:u w:val="none"/>
+        </w:rPr>
+      </w:pPr>
+      <w:r>
+        <w:rPr>
+          <w:sz w:val="24"/>
+          <w:szCs w:val="24"/>
+          <w:rtl w:val="0"/>
+        </w:rPr>
+        <w:t xml:space="preserve">Fase 5 - Pruebas</w:t>
+      </w:r>
+      <w:r>
+        <w:rPr>
+          <w:rtl w:val="0"/>
+        </w:rPr>
+      </w:r>
+    </w:p>
+    <w:p>
+      <w:pPr>
+        <w:contextualSpacing w:val="0"/>
+        <w:rPr>
+          <w:sz w:val="24"/>
+          <w:szCs w:val="24"/>
+        </w:rPr>
+      </w:pPr>
+      <w:r>
+        <w:rPr>
+          <w:rtl w:val="0"/>
+        </w:rPr>
+      </w:r>
+    </w:p>
+    <w:p>
+      <w:pPr>
+        <w:contextualSpacing w:val="0"/>
+        <w:rPr>
+          <w:sz w:val="24"/>
+          <w:szCs w:val="24"/>
+          <w:u w:val="single"/>
+        </w:rPr>
+      </w:pPr>
+      <w:r>
+        <w:rPr>
+          <w:sz w:val="24"/>
+          <w:szCs w:val="24"/>
+          <w:u w:val="single"/>
+          <w:rtl w:val="0"/>
+        </w:rPr>
+        <w:t xml:space="preserve">Diseño de Base de Datos y Modelado de Datos</w:t>
+      </w:r>
+    </w:p>
+    <w:p>
+      <w:pPr>
+        <w:contextualSpacing w:val="0"/>
+        <w:rPr>
+          <w:sz w:val="24"/>
+          <w:szCs w:val="24"/>
+          <w:u w:val="single"/>
+        </w:rPr>
+      </w:pPr>
+      <w:r>
+        <w:rPr>
+          <w:rtl w:val="0"/>
+        </w:rPr>
+      </w:r>
+    </w:p>
+    <w:p>
+      <w:pPr>
+        <w:contextualSpacing w:val="0"/>
+        <w:rPr>
+          <w:sz w:val="24"/>
+          <w:szCs w:val="24"/>
+        </w:rPr>
+      </w:pPr>
+      <w:r>
+        <w:rPr>
+          <w:sz w:val="24"/>
+          <w:szCs w:val="24"/>
+          <w:rtl w:val="0"/>
+        </w:rPr>
+        <w:tab/>
+        <w:t xml:space="preserve">Para el diseño de la base de datos, primero se decidió como modelar los datos. </w:t>
+      </w:r>
+      <w:commentRangeStart w:id="0"/>
+      <w:r>
+        <w:rPr>
+          <w:sz w:val="24"/>
+          <w:szCs w:val="24"/>
+          <w:rtl w:val="0"/>
+        </w:rPr>
+        <w:t xml:space="preserve">Para esto, se planteó una serie de preguntas, las cuales debían obtener sus respuestas de los datos.</w:t>
+      </w:r>
+      <w:commentRangeEnd w:id="0"/>
+      <w:r>
+        <w:commentReference w:id="0"/>
+      </w:r>
+      <w:r>
+        <w:rPr>
+          <w:rtl w:val="0"/>
+        </w:rPr>
+      </w:r>
+    </w:p>
+    <w:p>
+      <w:pPr>
+        <w:numPr>
+          <w:ilvl w:val="0"/>
+          <w:numId w:val="5"/>
+        </w:numPr>
+        <w:ind w:left="720" w:hanging="360"/>
+        <w:contextualSpacing w:val="1"/>
+        <w:rPr>
+          <w:sz w:val="24"/>
+          <w:szCs w:val="24"/>
+          <w:u w:val="none"/>
+        </w:rPr>
+      </w:pPr>
+      <w:r>
+        <w:rPr>
+          <w:sz w:val="24"/>
+          <w:szCs w:val="24"/>
+          <w:rtl w:val="0"/>
+        </w:rPr>
+        <w:t xml:space="preserve">¿Qué videojuegos les gustan a mis amigos?</w:t>
+      </w:r>
+    </w:p>
+    <w:p>
+      <w:pPr>
+        <w:numPr>
+          <w:ilvl w:val="0"/>
+          <w:numId w:val="5"/>
+        </w:numPr>
+        <w:ind w:left="720" w:hanging="360"/>
+        <w:contextualSpacing w:val="1"/>
+        <w:rPr>
+          <w:sz w:val="24"/>
+          <w:szCs w:val="24"/>
+          <w:u w:val="none"/>
+        </w:rPr>
+      </w:pPr>
+      <w:r>
+        <w:rPr>
+          <w:sz w:val="24"/>
+          <w:szCs w:val="24"/>
+          <w:rtl w:val="0"/>
+        </w:rPr>
+        <w:t xml:space="preserve">¿Quiénes tienen gustos similares a mí?</w:t>
+      </w:r>
+    </w:p>
+    <w:p>
+      <w:pPr>
+        <w:numPr>
+          <w:ilvl w:val="0"/>
+          <w:numId w:val="5"/>
+        </w:numPr>
+        <w:ind w:left="720" w:hanging="360"/>
+        <w:contextualSpacing w:val="1"/>
+        <w:rPr>
+          <w:sz w:val="24"/>
+          <w:szCs w:val="24"/>
+          <w:u w:val="none"/>
+        </w:rPr>
+      </w:pPr>
+      <w:r>
+        <w:rPr>
+          <w:sz w:val="24"/>
+          <w:szCs w:val="24"/>
+          <w:rtl w:val="0"/>
+        </w:rPr>
+        <w:t xml:space="preserve">¿Qué videojuegos que no conozco podrían gustarme?</w:t>
+      </w:r>
+    </w:p>
+    <w:p>
+      <w:pPr>
+        <w:numPr>
+          <w:ilvl w:val="0"/>
+          <w:numId w:val="5"/>
+        </w:numPr>
+        <w:ind w:left="720" w:hanging="360"/>
+        <w:contextualSpacing w:val="1"/>
+        <w:rPr>
+          <w:sz w:val="24"/>
+          <w:szCs w:val="24"/>
+          <w:u w:val="none"/>
+        </w:rPr>
+      </w:pPr>
+      <w:r>
+        <w:rPr>
+          <w:sz w:val="24"/>
+          <w:szCs w:val="24"/>
+          <w:rtl w:val="0"/>
+        </w:rPr>
+        <w:t xml:space="preserve">¿Qué videojuegos son los más populares?</w:t>
+      </w:r>
+    </w:p>
+    <w:p>
+      <w:pPr>
+        <w:contextualSpacing w:val="0"/>
+        <w:rPr>
+          <w:sz w:val="24"/>
+          <w:szCs w:val="24"/>
+        </w:rPr>
+      </w:pPr>
+      <w:r>
+        <w:rPr>
+          <w:rtl w:val="0"/>
+        </w:rPr>
+      </w:r>
+    </w:p>
+    <w:p>
+      <w:pPr>
+        <w:contextualSpacing w:val="0"/>
+        <w:rPr>
+          <w:sz w:val="24"/>
+          <w:szCs w:val="24"/>
+        </w:rPr>
+      </w:pPr>
+      <w:r>
+        <w:rPr>
+          <w:sz w:val="24"/>
+          <w:szCs w:val="24"/>
+          <w:rtl w:val="0"/>
+        </w:rPr>
+        <w:tab/>
+        <w:t xml:space="preserve">A partir de las preguntas, se identificaron las entidades que se debían modelar como vértices en el grafo, y las relaciones entre vértices. Se identificaron como sigue:</w:t>
+      </w:r>
+    </w:p>
+    <w:p>
+      <w:pPr>
+        <w:numPr>
+          <w:ilvl w:val="0"/>
+          <w:numId w:val="6"/>
+        </w:numPr>
+        <w:ind w:left="720" w:hanging="360"/>
+        <w:contextualSpacing w:val="1"/>
+        <w:rPr>
+          <w:sz w:val="24"/>
+          <w:szCs w:val="24"/>
+          <w:u w:val="none"/>
+        </w:rPr>
+      </w:pPr>
+      <w:r>
+        <w:rPr>
+          <w:sz w:val="24"/>
+          <w:szCs w:val="24"/>
+          <w:rtl w:val="0"/>
+        </w:rPr>
+        <w:t xml:space="preserve">Nodos</w:t>
+      </w:r>
+    </w:p>
+    <w:p>
+      <w:pPr>
+        <w:numPr>
+          <w:ilvl w:val="1"/>
+          <w:numId w:val="6"/>
+        </w:numPr>
+        <w:ind w:left="1440" w:hanging="360"/>
+        <w:contextualSpacing w:val="1"/>
+        <w:rPr>
+          <w:sz w:val="24"/>
+          <w:szCs w:val="24"/>
+          <w:u w:val="none"/>
+        </w:rPr>
+      </w:pPr>
+      <w:r>
+        <w:rPr>
+          <w:sz w:val="24"/>
+          <w:szCs w:val="24"/>
+          <w:rtl w:val="0"/>
+        </w:rPr>
+        <w:t xml:space="preserve">Personas</w:t>
+      </w:r>
+    </w:p>
+    <w:p>
+      <w:pPr>
+        <w:numPr>
+          <w:ilvl w:val="1"/>
+          <w:numId w:val="6"/>
+        </w:numPr>
+        <w:ind w:left="1440" w:hanging="360"/>
+        <w:contextualSpacing w:val="1"/>
+        <w:rPr>
+          <w:sz w:val="24"/>
+          <w:szCs w:val="24"/>
+          <w:u w:val="none"/>
+        </w:rPr>
+      </w:pPr>
+      <w:r>
+        <w:rPr>
+          <w:sz w:val="24"/>
+          <w:szCs w:val="24"/>
+          <w:rtl w:val="0"/>
+        </w:rPr>
+        <w:t xml:space="preserve">Videojuegos</w:t>
+      </w:r>
+    </w:p>
+    <w:p>
+      <w:pPr>
+        <w:numPr>
+          <w:ilvl w:val="1"/>
+          <w:numId w:val="6"/>
+        </w:numPr>
+        <w:ind w:left="1440" w:hanging="360"/>
+        <w:contextualSpacing w:val="1"/>
+        <w:rPr>
+          <w:sz w:val="24"/>
+          <w:szCs w:val="24"/>
+          <w:u w:val="none"/>
+        </w:rPr>
+      </w:pPr>
+      <w:r>
+        <w:rPr>
+          <w:sz w:val="24"/>
+          <w:szCs w:val="24"/>
+          <w:rtl w:val="0"/>
+        </w:rPr>
+        <w:t xml:space="preserve">Publicadores de videojuegos</w:t>
+      </w:r>
+    </w:p>
+    <w:p>
+      <w:pPr>
+        <w:numPr>
+          <w:ilvl w:val="1"/>
+          <w:numId w:val="6"/>
+        </w:numPr>
+        <w:ind w:left="1440" w:hanging="360"/>
+        <w:contextualSpacing w:val="1"/>
+        <w:rPr>
+          <w:sz w:val="24"/>
+          <w:szCs w:val="24"/>
+          <w:u w:val="none"/>
+        </w:rPr>
+      </w:pPr>
+      <w:r>
+        <w:rPr>
+          <w:sz w:val="24"/>
+          <w:szCs w:val="24"/>
+          <w:rtl w:val="0"/>
+        </w:rPr>
+        <w:t xml:space="preserve">Géneros de videojuegos</w:t>
+      </w:r>
+    </w:p>
+    <w:p>
+      <w:pPr>
+        <w:numPr>
+          <w:ilvl w:val="1"/>
+          <w:numId w:val="6"/>
+        </w:numPr>
+        <w:ind w:left="1440" w:hanging="360"/>
+        <w:contextualSpacing w:val="1"/>
+        <w:rPr>
+          <w:sz w:val="24"/>
+          <w:szCs w:val="24"/>
+          <w:u w:val="none"/>
+        </w:rPr>
+      </w:pPr>
+      <w:r>
+        <w:rPr>
+          <w:sz w:val="24"/>
+          <w:szCs w:val="24"/>
+          <w:rtl w:val="0"/>
+        </w:rPr>
+        <w:t xml:space="preserve">Plataformas de videojuegos</w:t>
+      </w:r>
+    </w:p>
+    <w:p>
+      <w:pPr>
+        <w:numPr>
+          <w:ilvl w:val="0"/>
+          <w:numId w:val="6"/>
+        </w:numPr>
+        <w:ind w:left="720" w:hanging="360"/>
+        <w:contextualSpacing w:val="1"/>
+        <w:rPr>
+          <w:sz w:val="24"/>
+          <w:szCs w:val="24"/>
+          <w:u w:val="none"/>
+        </w:rPr>
+      </w:pPr>
+      <w:r>
+        <w:rPr>
+          <w:sz w:val="24"/>
+          <w:szCs w:val="24"/>
+          <w:rtl w:val="0"/>
+        </w:rPr>
+        <w:t xml:space="preserve">Relaciones, se indican las entidades relacionadas utilizando una flecha, el nombre de la relación se indica entre brackets.</w:t>
+      </w:r>
+    </w:p>
+    <w:p>
+      <w:pPr>
+        <w:numPr>
+          <w:ilvl w:val="1"/>
+          <w:numId w:val="6"/>
+        </w:numPr>
+        <w:ind w:left="1440" w:hanging="360"/>
+        <w:contextualSpacing w:val="1"/>
+        <w:rPr>
+          <w:sz w:val="24"/>
+          <w:szCs w:val="24"/>
+          <w:u w:val="none"/>
+        </w:rPr>
+      </w:pPr>
+      <w:r>
+        <w:rPr>
+          <w:sz w:val="24"/>
+          <w:szCs w:val="24"/>
+          <w:rtl w:val="0"/>
+        </w:rPr>
+        <w:t xml:space="preserve">Amistad, (persona) --[friendsWith]--&gt; (persona)</w:t>
+      </w:r>
+    </w:p>
+    <w:p>
+      <w:pPr>
+        <w:numPr>
+          <w:ilvl w:val="1"/>
+          <w:numId w:val="6"/>
+        </w:numPr>
+        <w:ind w:left="1440" w:hanging="360"/>
+        <w:contextualSpacing w:val="1"/>
+        <w:rPr>
+          <w:sz w:val="24"/>
+          <w:szCs w:val="24"/>
+          <w:u w:val="none"/>
+        </w:rPr>
+      </w:pPr>
+      <w:r>
+        <w:rPr>
+          <w:sz w:val="24"/>
+          <w:szCs w:val="24"/>
+          <w:rtl w:val="0"/>
+        </w:rPr>
+        <w:t xml:space="preserve">Juegos que me gustan, (persona) --[likes]--&gt; (videojuego)</w:t>
+      </w:r>
+    </w:p>
+    <w:p>
+      <w:pPr>
+        <w:numPr>
+          <w:ilvl w:val="1"/>
+          <w:numId w:val="6"/>
+        </w:numPr>
+        <w:ind w:left="1440" w:hanging="360"/>
+        <w:contextualSpacing w:val="1"/>
+        <w:rPr>
+          <w:sz w:val="24"/>
+          <w:szCs w:val="24"/>
+          <w:u w:val="none"/>
+        </w:rPr>
+      </w:pPr>
+      <w:r>
+        <w:rPr>
+          <w:sz w:val="24"/>
+          <w:szCs w:val="24"/>
+          <w:rtl w:val="0"/>
+        </w:rPr>
+        <w:t xml:space="preserve">Géneros que me gustan, (persona)--[likes]--&gt;(género)</w:t>
+      </w:r>
+    </w:p>
+    <w:p>
+      <w:pPr>
+        <w:numPr>
+          <w:ilvl w:val="1"/>
+          <w:numId w:val="6"/>
+        </w:numPr>
+        <w:ind w:left="1440" w:hanging="360"/>
+        <w:contextualSpacing w:val="1"/>
+        <w:rPr>
+          <w:sz w:val="24"/>
+          <w:szCs w:val="24"/>
+        </w:rPr>
+      </w:pPr>
+      <w:r>
+        <w:rPr>
+          <w:sz w:val="24"/>
+          <w:szCs w:val="24"/>
+          <w:rtl w:val="0"/>
+        </w:rPr>
+        <w:t xml:space="preserve">Publicadores que me gustan, (persona)--[likes]--&gt;(publicador)</w:t>
+      </w:r>
+    </w:p>
+    <w:p>
+      <w:pPr>
+        <w:numPr>
+          <w:ilvl w:val="1"/>
+          <w:numId w:val="6"/>
+        </w:numPr>
+        <w:ind w:left="1440" w:hanging="360"/>
+        <w:contextualSpacing w:val="1"/>
+        <w:rPr>
+          <w:sz w:val="24"/>
+          <w:szCs w:val="24"/>
+          <w:u w:val="none"/>
+        </w:rPr>
+      </w:pPr>
+      <w:r>
+        <w:rPr>
+          <w:sz w:val="24"/>
+          <w:szCs w:val="24"/>
+          <w:rtl w:val="0"/>
+        </w:rPr>
+        <w:t xml:space="preserve">Plataformas que utilizo, (persona)--[playsIn]--&gt;(plataforma)</w:t>
+      </w:r>
+    </w:p>
+    <w:p>
+      <w:pPr>
+        <w:numPr>
+          <w:ilvl w:val="1"/>
+          <w:numId w:val="6"/>
+        </w:numPr>
+        <w:ind w:left="1440" w:hanging="360"/>
+        <w:contextualSpacing w:val="1"/>
+        <w:rPr>
+          <w:sz w:val="24"/>
+          <w:szCs w:val="24"/>
+          <w:u w:val="none"/>
+        </w:rPr>
+      </w:pPr>
+      <w:r>
+        <w:rPr>
+          <w:sz w:val="24"/>
+          <w:szCs w:val="24"/>
+          <w:rtl w:val="0"/>
+        </w:rPr>
+        <w:t xml:space="preserve">Género de videojuego, (videojuego)--[hasGenre]--&gt;(género)</w:t>
+      </w:r>
+    </w:p>
+    <w:p>
+      <w:pPr>
+        <w:numPr>
+          <w:ilvl w:val="1"/>
+          <w:numId w:val="6"/>
+        </w:numPr>
+        <w:ind w:left="1440" w:hanging="360"/>
+        <w:contextualSpacing w:val="1"/>
+        <w:rPr>
+          <w:sz w:val="24"/>
+          <w:szCs w:val="24"/>
+          <w:u w:val="none"/>
+        </w:rPr>
+      </w:pPr>
+      <w:r>
+        <w:rPr>
+          <w:sz w:val="24"/>
+          <w:szCs w:val="24"/>
+          <w:rtl w:val="0"/>
+        </w:rPr>
+        <w:t xml:space="preserve">Plataforma de videojuego, (videojuego)--[availableIn]--&gt;(plataforma)</w:t>
+      </w:r>
+    </w:p>
+    <w:p>
+      <w:pPr>
+        <w:contextualSpacing w:val="0"/>
+        <w:rPr>
+          <w:sz w:val="24"/>
+          <w:szCs w:val="24"/>
+        </w:rPr>
+      </w:pPr>
+      <w:r>
+        <w:rPr>
+          <w:sz w:val="24"/>
+          <w:szCs w:val="24"/>
+          <w:rtl w:val="0"/>
+        </w:rPr>
+        <w:tab/>
+      </w:r>
+    </w:p>
+    <w:p>
+      <w:pPr>
+        <w:contextualSpacing w:val="0"/>
+        <w:rPr>
+          <w:sz w:val="24"/>
+          <w:szCs w:val="24"/>
+        </w:rPr>
+      </w:pPr>
+      <w:r>
+        <w:rPr>
+          <w:sz w:val="24"/>
+          <w:szCs w:val="24"/>
+          <w:rtl w:val="0"/>
+        </w:rPr>
+        <w:tab/>
+        <w:t xml:space="preserve">Utilizando el modelo propuesto, se muestra en la figura 5 un nodo central que pertenece a un usuario, “Person0”, y todas sus diferentes relaciones con otras entidades:</w:t>
+      </w:r>
+    </w:p>
+    <w:p>
+      <w:pPr>
+        <w:numPr>
+          <w:ilvl w:val="0"/>
+          <w:numId w:val="4"/>
+        </w:numPr>
+        <w:ind w:left="720" w:hanging="360"/>
+        <w:contextualSpacing w:val="1"/>
+        <w:rPr>
+          <w:sz w:val="24"/>
+          <w:szCs w:val="24"/>
+          <w:u w:val="none"/>
+        </w:rPr>
+      </w:pPr>
+      <w:r>
+        <w:rPr>
+          <w:sz w:val="24"/>
+          <w:szCs w:val="24"/>
+          <w:rtl w:val="0"/>
+        </w:rPr>
+        <w:t xml:space="preserve">Person0 es amigo con Person2 y Person5</w:t>
+      </w:r>
+    </w:p>
+    <w:p>
+      <w:pPr>
+        <w:numPr>
+          <w:ilvl w:val="0"/>
+          <w:numId w:val="4"/>
+        </w:numPr>
+        <w:ind w:left="720" w:hanging="360"/>
+        <w:contextualSpacing w:val="1"/>
+        <w:rPr>
+          <w:sz w:val="24"/>
+          <w:szCs w:val="24"/>
+          <w:u w:val="none"/>
+        </w:rPr>
+      </w:pPr>
+      <w:r>
+        <w:rPr>
+          <w:sz w:val="24"/>
+          <w:szCs w:val="24"/>
+          <w:rtl w:val="0"/>
+        </w:rPr>
+        <w:t xml:space="preserve">A Person0 le gustan varios juegos: “Halo: Combat Evolved”, “Gears of War”, etc.</w:t>
+      </w:r>
+    </w:p>
+    <w:p>
+      <w:pPr>
+        <w:numPr>
+          <w:ilvl w:val="0"/>
+          <w:numId w:val="4"/>
+        </w:numPr>
+        <w:ind w:left="720" w:hanging="360"/>
+        <w:contextualSpacing w:val="1"/>
+        <w:rPr>
+          <w:sz w:val="24"/>
+          <w:szCs w:val="24"/>
+          <w:u w:val="none"/>
+        </w:rPr>
+      </w:pPr>
+      <w:r>
+        <w:rPr>
+          <w:sz w:val="24"/>
+          <w:szCs w:val="24"/>
+          <w:rtl w:val="0"/>
+        </w:rPr>
+        <w:t xml:space="preserve">A Person0 le gustan los géneros “Action”, “Shooter”, “Horror”</w:t>
+      </w:r>
+    </w:p>
+    <w:p>
+      <w:pPr>
+        <w:numPr>
+          <w:ilvl w:val="0"/>
+          <w:numId w:val="4"/>
+        </w:numPr>
+        <w:ind w:left="720" w:hanging="360"/>
+        <w:contextualSpacing w:val="1"/>
+        <w:rPr>
+          <w:sz w:val="24"/>
+          <w:szCs w:val="24"/>
+          <w:u w:val="none"/>
+        </w:rPr>
+      </w:pPr>
+      <w:r>
+        <w:rPr>
+          <w:sz w:val="24"/>
+          <w:szCs w:val="24"/>
+          <w:rtl w:val="0"/>
+        </w:rPr>
+        <w:t xml:space="preserve">Person0 juega en “PC” y en “XBOX 360”.</w:t>
+      </w:r>
+    </w:p>
+    <w:p>
+      <w:pPr>
+        <w:numPr>
+          <w:ilvl w:val="0"/>
+          <w:numId w:val="4"/>
+        </w:numPr>
+        <w:ind w:left="720" w:hanging="360"/>
+        <w:contextualSpacing w:val="1"/>
+        <w:rPr>
+          <w:sz w:val="24"/>
+          <w:szCs w:val="24"/>
+          <w:u w:val="none"/>
+        </w:rPr>
+      </w:pPr>
+      <w:r>
+        <w:rPr>
+          <w:sz w:val="24"/>
+          <w:szCs w:val="24"/>
+          <w:rtl w:val="0"/>
+        </w:rPr>
+        <w:t xml:space="preserve">A Person0 le gustan los publicadores “Microsoft Game Studios” y “Valve Corporation”.</w:t>
+      </w:r>
+    </w:p>
+    <w:p>
+      <w:pPr>
+        <w:contextualSpacing w:val="0"/>
+        <w:rPr>
+          <w:sz w:val="24"/>
+          <w:szCs w:val="24"/>
+        </w:rPr>
+      </w:pPr>
+      <w:r>
+        <w:rPr>
+          <w:rtl w:val="0"/>
+        </w:rPr>
+      </w:r>
+    </w:p>
+    <w:p>
+      <w:pPr>
+        <w:contextualSpacing w:val="0"/>
+        <w:rPr>
+          <w:sz w:val="24"/>
+          <w:szCs w:val="24"/>
+        </w:rPr>
+      </w:pPr>
+      <w:r>
+        <w:rPr>
+          <w:rtl w:val="0"/>
+        </w:rPr>
+      </w:r>
+    </w:p>
+    <w:p>
+      <w:pPr>
+        <w:contextualSpacing w:val="0"/>
+        <w:jc w:val="center"/>
+        <w:rPr>
+          <w:i w:val="1"/>
+          <w:sz w:val="24"/>
+          <w:szCs w:val="24"/>
+        </w:rPr>
+      </w:pPr>
+      <w:r>
+        <w:rPr>
+          <w:i w:val="1"/>
+          <w:sz w:val="24"/>
+          <w:szCs w:val="24"/>
+          <w:rtl w:val="0"/>
+        </w:rPr>
+        <w:t xml:space="preserve">Figura 5 - Modelo de Base de Datos para un Usuario, Person0</w:t>
+      </w:r>
+    </w:p>
+    <w:p>
+      <w:pPr>
+        <w:contextualSpacing w:val="0"/>
+        <w:jc w:val="center"/>
+        <w:rPr>
+          <w:i w:val="1"/>
+          <w:sz w:val="24"/>
+          <w:szCs w:val="24"/>
+        </w:rPr>
+      </w:pPr>
+      <w:r>
+        <w:rPr>
+          <w:rtl w:val="0"/>
+        </w:rPr>
+      </w:r>
+    </w:p>
+    <w:p>
+      <w:pPr>
+        <w:contextualSpacing w:val="0"/>
+        <w:jc w:val="center"/>
+        <w:rPr>
+          <w:sz w:val="24"/>
+          <w:szCs w:val="24"/>
+        </w:rPr>
+      </w:pPr>
+      <w:r>
+        <w:rPr>
+          <w:sz w:val="24"/>
+          <w:szCs w:val="24"/>
+        </w:rPr>
+        <w:drawing>
+          <wp:inline distB="114300" distT="114300" distL="114300" distR="114300">
+            <wp:extent cx="4840857" cy="3700463"/>
+            <wp:effectExtent b="0" l="0" r="0" t="0"/>
+            <wp:docPr id="3" name="image9.jpg"/>
+            <a:graphic>
+              <a:graphicData uri="http://schemas.openxmlformats.org/drawingml/2006/picture">
+                <pic:pic>
+                  <pic:nvPicPr>
+                    <pic:cNvPr id="0" name="image9.jpg"/>
+                    <pic:cNvPicPr preferRelativeResize="0"/>
+                  </pic:nvPicPr>
+                  <pic:blipFill>
+                    <a:blip r:embed="rId12"/>
+                    <a:srcRect b="0" l="0" r="0" t="0"/>
+                    <a:stretch>
+                      <a:fillRect/>
+                    </a:stretch>
+                  </pic:blipFill>
+                  <pic:spPr>
+                    <a:xfrm>
+                      <a:off x="0" y="0"/>
+                      <a:ext cx="4840857" cy="3700463"/>
+                    </a:xfrm>
+                    <a:prstGeom prst="rect"/>
+                    <a:ln/>
+                  </pic:spPr>
+                </pic:pic>
+              </a:graphicData>
+            </a:graphic>
+          </wp:inline>
+        </w:drawing>
+      </w:r>
+      <w:r>
+        <w:rPr>
+          <w:sz w:val="24"/>
+          <w:szCs w:val="24"/>
+          <w:rtl w:val="0"/>
+        </w:rPr>
+        <w:t xml:space="preserve"> </w:t>
+      </w:r>
+    </w:p>
+    <w:p>
+      <w:pPr>
+        <w:contextualSpacing w:val="0"/>
+        <w:rPr>
+          <w:sz w:val="24"/>
+          <w:szCs w:val="24"/>
+        </w:rPr>
+      </w:pPr>
+      <w:r>
+        <w:rPr>
+          <w:rtl w:val="0"/>
+        </w:rPr>
+      </w:r>
+    </w:p>
+    <w:p>
+      <w:pPr>
+        <w:contextualSpacing w:val="0"/>
+        <w:rPr>
+          <w:sz w:val="24"/>
+          <w:szCs w:val="24"/>
+          <w:u w:val="single"/>
+        </w:rPr>
+      </w:pPr>
+      <w:r>
+        <w:rPr>
+          <w:sz w:val="24"/>
+          <w:szCs w:val="24"/>
+          <w:u w:val="single"/>
+          <w:rtl w:val="0"/>
+        </w:rPr>
+        <w:t xml:space="preserve">Algoritmos de Recomendaciones</w:t>
+      </w:r>
+    </w:p>
+    <w:p>
+      <w:pPr>
+        <w:contextualSpacing w:val="0"/>
+        <w:rPr>
+          <w:sz w:val="24"/>
+          <w:szCs w:val="24"/>
+          <w:u w:val="single"/>
+        </w:rPr>
+      </w:pPr>
+      <w:r>
+        <w:rPr>
+          <w:rtl w:val="0"/>
+        </w:rPr>
+      </w:r>
+    </w:p>
+    <w:p>
+      <w:pPr>
+        <w:contextualSpacing w:val="0"/>
+        <w:rPr>
+          <w:sz w:val="24"/>
+          <w:szCs w:val="24"/>
+        </w:rPr>
+      </w:pPr>
+      <w:r>
+        <w:rPr>
+          <w:sz w:val="24"/>
+          <w:szCs w:val="24"/>
+          <w:rtl w:val="0"/>
+        </w:rPr>
+        <w:tab/>
+        <w:t xml:space="preserve">Con el modelo de datos propuesto, se generaron distintos algoritmos de recomendación:</w:t>
       </w:r>
     </w:p>
     <w:p>
@@ -1725,178 +3020,7 @@
           <w:szCs w:val="24"/>
           <w:rtl w:val="0"/>
         </w:rPr>
-        <w:t xml:space="preserve">Fase 3 - Lluvia de Ideas</w:t>
-      </w:r>
-      <w:r>
-        <w:rPr>
-          <w:rtl w:val="0"/>
-        </w:rPr>
-      </w:r>
-    </w:p>
-    <w:p>
-      <w:pPr>
-        <w:numPr>
-          <w:ilvl w:val="1"/>
-          <w:numId w:val="2"/>
-        </w:numPr>
-        <w:ind w:left="1440" w:hanging="360"/>
-        <w:contextualSpacing w:val="1"/>
-        <w:rPr>
-          <w:sz w:val="24"/>
-          <w:szCs w:val="24"/>
-          <w:u w:val="none"/>
-        </w:rPr>
-      </w:pPr>
-      <w:r>
-        <w:rPr>
-          <w:sz w:val="24"/>
-          <w:szCs w:val="24"/>
-          <w:rtl w:val="0"/>
-        </w:rPr>
-        <w:t xml:space="preserve">Sistema que muestre los juegos más populares del mercado</w:t>
-      </w:r>
-    </w:p>
-    <w:p>
-      <w:pPr>
-        <w:numPr>
-          <w:ilvl w:val="1"/>
-          <w:numId w:val="2"/>
-        </w:numPr>
-        <w:ind w:left="1440" w:hanging="360"/>
-        <w:contextualSpacing w:val="1"/>
-        <w:rPr>
-          <w:sz w:val="24"/>
-          <w:szCs w:val="24"/>
-          <w:u w:val="none"/>
-        </w:rPr>
-      </w:pPr>
-      <w:r>
-        <w:rPr>
-          <w:sz w:val="24"/>
-          <w:szCs w:val="24"/>
-          <w:rtl w:val="0"/>
-        </w:rPr>
-        <w:t xml:space="preserve">Sistema de búsqueda a partir de palabras clave</w:t>
-      </w:r>
-    </w:p>
-    <w:p>
-      <w:pPr>
-        <w:numPr>
-          <w:ilvl w:val="1"/>
-          <w:numId w:val="2"/>
-        </w:numPr>
-        <w:ind w:left="1440" w:hanging="360"/>
-        <w:contextualSpacing w:val="1"/>
-        <w:rPr>
-          <w:sz w:val="24"/>
-          <w:szCs w:val="24"/>
-          <w:u w:val="none"/>
-        </w:rPr>
-      </w:pPr>
-      <w:r>
-        <w:rPr>
-          <w:sz w:val="24"/>
-          <w:szCs w:val="24"/>
-          <w:rtl w:val="0"/>
-        </w:rPr>
-        <w:t xml:space="preserve">Un sistema que funcione a partir de crear un perfil con algún tipo de información y en base a eso sugerir juegos. </w:t>
-      </w:r>
-    </w:p>
-    <w:p>
-      <w:pPr>
-        <w:numPr>
-          <w:ilvl w:val="1"/>
-          <w:numId w:val="2"/>
-        </w:numPr>
-        <w:ind w:left="1440" w:hanging="360"/>
-        <w:contextualSpacing w:val="1"/>
-        <w:rPr>
-          <w:sz w:val="24"/>
-          <w:szCs w:val="24"/>
-          <w:u w:val="none"/>
-        </w:rPr>
-      </w:pPr>
-      <w:r>
-        <w:rPr>
-          <w:sz w:val="24"/>
-          <w:szCs w:val="24"/>
-          <w:rtl w:val="0"/>
-        </w:rPr>
-        <w:t xml:space="preserve">Algún tipo de red social en donde el sistema sea capaz de hacer cruce de información con los gustos de los amigos que el usuario tenga y así sugerir juegos que tengan parecido a sus gustos. </w:t>
-      </w:r>
-    </w:p>
-    <w:p>
-      <w:pPr>
-        <w:numPr>
-          <w:ilvl w:val="1"/>
-          <w:numId w:val="2"/>
-        </w:numPr>
-        <w:ind w:left="1440" w:hanging="360"/>
-        <w:contextualSpacing w:val="1"/>
-        <w:rPr>
-          <w:sz w:val="24"/>
-          <w:szCs w:val="24"/>
-          <w:u w:val="none"/>
-        </w:rPr>
-      </w:pPr>
-      <w:r>
-        <w:rPr>
-          <w:sz w:val="24"/>
-          <w:szCs w:val="24"/>
-          <w:rtl w:val="0"/>
-        </w:rPr>
-        <w:t xml:space="preserve">Hacer nuevos amigos, que compartan gustos en videojuegos.</w:t>
-      </w:r>
-    </w:p>
-    <w:p>
-      <w:pPr>
-        <w:numPr>
-          <w:ilvl w:val="1"/>
-          <w:numId w:val="2"/>
-        </w:numPr>
-        <w:ind w:left="1440" w:hanging="360"/>
-        <w:contextualSpacing w:val="1"/>
-        <w:rPr>
-          <w:sz w:val="24"/>
-          <w:szCs w:val="24"/>
-          <w:u w:val="none"/>
-        </w:rPr>
-      </w:pPr>
-      <w:r>
-        <w:rPr>
-          <w:sz w:val="24"/>
-          <w:szCs w:val="24"/>
-          <w:rtl w:val="0"/>
-        </w:rPr>
-        <w:t xml:space="preserve">Los usuarios pueden hacer reseñas de los videojuegos, así como darles una puntuación.</w:t>
-      </w:r>
-    </w:p>
-    <w:p>
-      <w:pPr>
-        <w:contextualSpacing w:val="0"/>
-        <w:rPr>
-          <w:sz w:val="24"/>
-          <w:szCs w:val="24"/>
-        </w:rPr>
-      </w:pPr>
-      <w:r>
-        <w:rPr>
-          <w:rtl w:val="0"/>
-        </w:rPr>
-      </w:r>
-    </w:p>
-    <w:p>
-      <w:pPr>
-        <w:contextualSpacing w:val="0"/>
-        <w:rPr>
-          <w:sz w:val="24"/>
-          <w:szCs w:val="24"/>
-        </w:rPr>
-      </w:pPr>
-      <w:r>
-        <w:rPr>
-          <w:rtl w:val="0"/>
-        </w:rPr>
+        <w:t xml:space="preserve">Recomendación de juegos a un usuario, basado en los gustos del usuario.</w:t>
       </w:r>
     </w:p>
     <w:p>
@@ -1919,7 +3043,7 @@
           <w:szCs w:val="24"/>
           <w:rtl w:val="0"/>
         </w:rPr>
-        <w:t xml:space="preserve">Fase 4 - Prototipos</w:t>
+        <w:t xml:space="preserve">Recomendación de juegos a un usuario, basado en sus amistades.</w:t>
       </w:r>
     </w:p>
     <w:p>
@@ -1942,54 +3066,15 @@
           <w:szCs w:val="24"/>
           <w:rtl w:val="0"/>
         </w:rPr>
-        <w:t xml:space="preserve">Fase 5 - Pruebas</w:t>
-      </w:r>
-      <w:r>
-        <w:rPr>
-          <w:rtl w:val="0"/>
-        </w:rPr>
-      </w:r>
-    </w:p>
-    <w:p>
-      <w:pPr>
-        <w:contextualSpacing w:val="0"/>
-        <w:rPr>
-          <w:sz w:val="24"/>
-          <w:szCs w:val="24"/>
-        </w:rPr>
-      </w:pPr>
-      <w:r>
-        <w:rPr>
-          <w:rtl w:val="0"/>
-        </w:rPr>
-      </w:r>
-    </w:p>
-    <w:p>
-      <w:pPr>
-        <w:contextualSpacing w:val="0"/>
-        <w:rPr>
-          <w:sz w:val="24"/>
-          <w:szCs w:val="24"/>
-          <w:u w:val="single"/>
-        </w:rPr>
-      </w:pPr>
-      <w:r>
-        <w:rPr>
-          <w:sz w:val="24"/>
-          <w:szCs w:val="24"/>
-          <w:u w:val="single"/>
-          <w:rtl w:val="0"/>
-        </w:rPr>
-        <w:t xml:space="preserve">Diseño de Base de Datos y Modelado de Datos</w:t>
-      </w:r>
-    </w:p>
-    <w:p>
-      <w:pPr>
-        <w:contextualSpacing w:val="0"/>
-        <w:rPr>
-          <w:sz w:val="24"/>
-          <w:szCs w:val="24"/>
-          <w:u w:val="single"/>
+        <w:t xml:space="preserve">Recomendación de personas a un usuario, para generar nuevas amistades.</w:t>
+      </w:r>
+    </w:p>
+    <w:p>
+      <w:pPr>
+        <w:contextualSpacing w:val="0"/>
+        <w:rPr>
+          <w:sz w:val="24"/>
+          <w:szCs w:val="24"/>
         </w:rPr>
       </w:pPr>
       <w:r>
@@ -2013,529 +3098,8 @@
           <w:rtl w:val="0"/>
         </w:rPr>
         <w:tab/>
-        <w:t xml:space="preserve">Para el diseño de la base de datos, primero se decidió como modelar los datos. </w:t>
-      </w:r>
-      <w:commentRangeStart w:id="0"/>
-      <w:r>
-        <w:rPr>
-          <w:sz w:val="24"/>
-          <w:szCs w:val="24"/>
-          <w:rtl w:val="0"/>
-        </w:rPr>
-        <w:t xml:space="preserve">Para esto, se planteó una serie de preguntas, las cuales debían obtener sus respuestas de los datos.</w:t>
-      </w:r>
-      <w:commentRangeEnd w:id="0"/>
-      <w:r>
-        <w:commentReference w:id="0"/>
-      </w:r>
-      <w:r>
-        <w:rPr>
-          <w:rtl w:val="0"/>
-        </w:rPr>
-      </w:r>
-    </w:p>
-    <w:p>
-      <w:pPr>
-        <w:numPr>
-          <w:ilvl w:val="0"/>
-          <w:numId w:val="3"/>
-        </w:numPr>
-        <w:ind w:left="720" w:hanging="360"/>
-        <w:contextualSpacing w:val="1"/>
-        <w:rPr>
-          <w:sz w:val="24"/>
-          <w:szCs w:val="24"/>
-          <w:u w:val="none"/>
-        </w:rPr>
-      </w:pPr>
-      <w:r>
-        <w:rPr>
-          <w:sz w:val="24"/>
-          <w:szCs w:val="24"/>
-          <w:rtl w:val="0"/>
-        </w:rPr>
-        <w:t xml:space="preserve">¿Qué videojuegos les gustan a mis amigos?</w:t>
-      </w:r>
-    </w:p>
-    <w:p>
-      <w:pPr>
-        <w:numPr>
-          <w:ilvl w:val="0"/>
-          <w:numId w:val="3"/>
-        </w:numPr>
-        <w:ind w:left="720" w:hanging="360"/>
-        <w:contextualSpacing w:val="1"/>
-        <w:rPr>
-          <w:sz w:val="24"/>
-          <w:szCs w:val="24"/>
-          <w:u w:val="none"/>
-        </w:rPr>
-      </w:pPr>
-      <w:r>
-        <w:rPr>
-          <w:sz w:val="24"/>
-          <w:szCs w:val="24"/>
-          <w:rtl w:val="0"/>
-        </w:rPr>
-        <w:t xml:space="preserve">¿Quiénes tienen gustos similares a mí?</w:t>
-      </w:r>
-    </w:p>
-    <w:p>
-      <w:pPr>
-        <w:numPr>
-          <w:ilvl w:val="0"/>
-          <w:numId w:val="3"/>
-        </w:numPr>
-        <w:ind w:left="720" w:hanging="360"/>
-        <w:contextualSpacing w:val="1"/>
-        <w:rPr>
-          <w:sz w:val="24"/>
-          <w:szCs w:val="24"/>
-          <w:u w:val="none"/>
-        </w:rPr>
-      </w:pPr>
-      <w:r>
-        <w:rPr>
-          <w:sz w:val="24"/>
-          <w:szCs w:val="24"/>
-          <w:rtl w:val="0"/>
-        </w:rPr>
-        <w:t xml:space="preserve">¿Qué videojuegos que no conozco podrían gustarme?</w:t>
-      </w:r>
-    </w:p>
-    <w:p>
-      <w:pPr>
-        <w:numPr>
-          <w:ilvl w:val="0"/>
-          <w:numId w:val="3"/>
-        </w:numPr>
-        <w:ind w:left="720" w:hanging="360"/>
-        <w:contextualSpacing w:val="1"/>
-        <w:rPr>
-          <w:sz w:val="24"/>
-          <w:szCs w:val="24"/>
-          <w:u w:val="none"/>
-        </w:rPr>
-      </w:pPr>
-      <w:r>
-        <w:rPr>
-          <w:sz w:val="24"/>
-          <w:szCs w:val="24"/>
-          <w:rtl w:val="0"/>
-        </w:rPr>
-        <w:t xml:space="preserve">¿Qué videojuegos son los más populares?</w:t>
-      </w:r>
-    </w:p>
-    <w:p>
-      <w:pPr>
-        <w:contextualSpacing w:val="0"/>
-        <w:rPr>
-          <w:sz w:val="24"/>
-          <w:szCs w:val="24"/>
-        </w:rPr>
-      </w:pPr>
-      <w:r>
-        <w:rPr>
-          <w:rtl w:val="0"/>
-        </w:rPr>
-      </w:r>
-    </w:p>
-    <w:p>
-      <w:pPr>
-        <w:contextualSpacing w:val="0"/>
-        <w:rPr>
-          <w:sz w:val="24"/>
-          <w:szCs w:val="24"/>
-        </w:rPr>
-      </w:pPr>
-      <w:r>
-        <w:rPr>
-          <w:sz w:val="24"/>
-          <w:szCs w:val="24"/>
-          <w:rtl w:val="0"/>
-        </w:rPr>
-        <w:tab/>
-        <w:t xml:space="preserve">A partir de las preguntas, se identificaron las entidades que se debían modelar como vértices en el grafo, y las relaciones entre vértices. Se identificaron como sigue:</w:t>
-      </w:r>
-    </w:p>
-    <w:p>
-      <w:pPr>
-        <w:numPr>
-          <w:ilvl w:val="0"/>
-          <w:numId w:val="4"/>
-        </w:numPr>
-        <w:ind w:left="720" w:hanging="360"/>
-        <w:contextualSpacing w:val="1"/>
-        <w:rPr>
-          <w:sz w:val="24"/>
-          <w:szCs w:val="24"/>
-          <w:u w:val="none"/>
-        </w:rPr>
-      </w:pPr>
-      <w:r>
-        <w:rPr>
-          <w:sz w:val="24"/>
-          <w:szCs w:val="24"/>
-          <w:rtl w:val="0"/>
-        </w:rPr>
-        <w:t xml:space="preserve">Nodos</w:t>
-      </w:r>
-    </w:p>
-    <w:p>
-      <w:pPr>
-        <w:numPr>
-          <w:ilvl w:val="1"/>
-          <w:numId w:val="4"/>
-        </w:numPr>
-        <w:ind w:left="1440" w:hanging="360"/>
-        <w:contextualSpacing w:val="1"/>
-        <w:rPr>
-          <w:sz w:val="24"/>
-          <w:szCs w:val="24"/>
-          <w:u w:val="none"/>
-        </w:rPr>
-      </w:pPr>
-      <w:r>
-        <w:rPr>
-          <w:sz w:val="24"/>
-          <w:szCs w:val="24"/>
-          <w:rtl w:val="0"/>
-        </w:rPr>
-        <w:t xml:space="preserve">Personas</w:t>
-      </w:r>
-    </w:p>
-    <w:p>
-      <w:pPr>
-        <w:numPr>
-          <w:ilvl w:val="1"/>
-          <w:numId w:val="4"/>
-        </w:numPr>
-        <w:ind w:left="1440" w:hanging="360"/>
-        <w:contextualSpacing w:val="1"/>
-        <w:rPr>
-          <w:sz w:val="24"/>
-          <w:szCs w:val="24"/>
-          <w:u w:val="none"/>
-        </w:rPr>
-      </w:pPr>
-      <w:r>
-        <w:rPr>
-          <w:sz w:val="24"/>
-          <w:szCs w:val="24"/>
-          <w:rtl w:val="0"/>
-        </w:rPr>
-        <w:t xml:space="preserve">Videojuegos</w:t>
-      </w:r>
-    </w:p>
-    <w:p>
-      <w:pPr>
-        <w:numPr>
-          <w:ilvl w:val="1"/>
-          <w:numId w:val="4"/>
-        </w:numPr>
-        <w:ind w:left="1440" w:hanging="360"/>
-        <w:contextualSpacing w:val="1"/>
-        <w:rPr>
-          <w:sz w:val="24"/>
-          <w:szCs w:val="24"/>
-          <w:u w:val="none"/>
-        </w:rPr>
-      </w:pPr>
-      <w:r>
-        <w:rPr>
-          <w:sz w:val="24"/>
-          <w:szCs w:val="24"/>
-          <w:rtl w:val="0"/>
-        </w:rPr>
-        <w:t xml:space="preserve">Publicadores de videojuegos</w:t>
-      </w:r>
-    </w:p>
-    <w:p>
-      <w:pPr>
-        <w:numPr>
-          <w:ilvl w:val="1"/>
-          <w:numId w:val="4"/>
-        </w:numPr>
-        <w:ind w:left="1440" w:hanging="360"/>
-        <w:contextualSpacing w:val="1"/>
-        <w:rPr>
-          <w:sz w:val="24"/>
-          <w:szCs w:val="24"/>
-          <w:u w:val="none"/>
-        </w:rPr>
-      </w:pPr>
-      <w:r>
-        <w:rPr>
-          <w:sz w:val="24"/>
-          <w:szCs w:val="24"/>
-          <w:rtl w:val="0"/>
-        </w:rPr>
-        <w:t xml:space="preserve">Géneros de videojuegos</w:t>
-      </w:r>
-    </w:p>
-    <w:p>
-      <w:pPr>
-        <w:numPr>
-          <w:ilvl w:val="1"/>
-          <w:numId w:val="4"/>
-        </w:numPr>
-        <w:ind w:left="1440" w:hanging="360"/>
-        <w:contextualSpacing w:val="1"/>
-        <w:rPr>
-          <w:sz w:val="24"/>
-          <w:szCs w:val="24"/>
-          <w:u w:val="none"/>
-        </w:rPr>
-      </w:pPr>
-      <w:r>
-        <w:rPr>
-          <w:sz w:val="24"/>
-          <w:szCs w:val="24"/>
-          <w:rtl w:val="0"/>
-        </w:rPr>
-        <w:t xml:space="preserve">Plataformas de videojuegos</w:t>
-      </w:r>
-    </w:p>
-    <w:p>
-      <w:pPr>
-        <w:numPr>
-          <w:ilvl w:val="0"/>
-          <w:numId w:val="4"/>
-        </w:numPr>
-        <w:ind w:left="720" w:hanging="360"/>
-        <w:contextualSpacing w:val="1"/>
-        <w:rPr>
-          <w:sz w:val="24"/>
-          <w:szCs w:val="24"/>
-          <w:u w:val="none"/>
-        </w:rPr>
-      </w:pPr>
-      <w:r>
-        <w:rPr>
-          <w:sz w:val="24"/>
-          <w:szCs w:val="24"/>
-          <w:rtl w:val="0"/>
-        </w:rPr>
-        <w:t xml:space="preserve">Relaciones, se indican las entidades relacionadas utilizando una flecha, el nombre de la relación se indica entre brackets.</w:t>
-      </w:r>
-    </w:p>
-    <w:p>
-      <w:pPr>
-        <w:numPr>
-          <w:ilvl w:val="1"/>
-          <w:numId w:val="4"/>
-        </w:numPr>
-        <w:ind w:left="1440" w:hanging="360"/>
-        <w:contextualSpacing w:val="1"/>
-        <w:rPr>
-          <w:sz w:val="24"/>
-          <w:szCs w:val="24"/>
-          <w:u w:val="none"/>
-        </w:rPr>
-      </w:pPr>
-      <w:r>
-        <w:rPr>
-          <w:sz w:val="24"/>
-          <w:szCs w:val="24"/>
-          <w:rtl w:val="0"/>
-        </w:rPr>
-        <w:t xml:space="preserve">Amistad, (persona) --[friendsWith]--&gt; (persona)</w:t>
-      </w:r>
-    </w:p>
-    <w:p>
-      <w:pPr>
-        <w:numPr>
-          <w:ilvl w:val="1"/>
-          <w:numId w:val="4"/>
-        </w:numPr>
-        <w:ind w:left="1440" w:hanging="360"/>
-        <w:contextualSpacing w:val="1"/>
-        <w:rPr>
-          <w:sz w:val="24"/>
-          <w:szCs w:val="24"/>
-          <w:u w:val="none"/>
-        </w:rPr>
-      </w:pPr>
-      <w:r>
-        <w:rPr>
-          <w:sz w:val="24"/>
-          <w:szCs w:val="24"/>
-          <w:rtl w:val="0"/>
-        </w:rPr>
-        <w:t xml:space="preserve">Juegos que me gustan, (persona) --[likes]--&gt; (videojuego)</w:t>
-      </w:r>
-    </w:p>
-    <w:p>
-      <w:pPr>
-        <w:numPr>
-          <w:ilvl w:val="1"/>
-          <w:numId w:val="4"/>
-        </w:numPr>
-        <w:ind w:left="1440" w:hanging="360"/>
-        <w:contextualSpacing w:val="1"/>
-        <w:rPr>
-          <w:sz w:val="24"/>
-          <w:szCs w:val="24"/>
-          <w:u w:val="none"/>
-        </w:rPr>
-      </w:pPr>
-      <w:r>
-        <w:rPr>
-          <w:sz w:val="24"/>
-          <w:szCs w:val="24"/>
-          <w:rtl w:val="0"/>
-        </w:rPr>
-        <w:t xml:space="preserve">Géneros que me gustan, (persona)--[likes]--&gt;(género)</w:t>
-      </w:r>
-    </w:p>
-    <w:p>
-      <w:pPr>
-        <w:numPr>
-          <w:ilvl w:val="1"/>
-          <w:numId w:val="4"/>
-        </w:numPr>
-        <w:ind w:left="1440" w:hanging="360"/>
-        <w:contextualSpacing w:val="1"/>
-        <w:rPr>
-          <w:sz w:val="24"/>
-          <w:szCs w:val="24"/>
-        </w:rPr>
-      </w:pPr>
-      <w:r>
-        <w:rPr>
-          <w:sz w:val="24"/>
-          <w:szCs w:val="24"/>
-          <w:rtl w:val="0"/>
-        </w:rPr>
-        <w:t xml:space="preserve">Desarrolladores que me gustan, (persona)--[likes]--&gt;(publicador)</w:t>
-      </w:r>
-    </w:p>
-    <w:p>
-      <w:pPr>
-        <w:numPr>
-          <w:ilvl w:val="1"/>
-          <w:numId w:val="4"/>
-        </w:numPr>
-        <w:ind w:left="1440" w:hanging="360"/>
-        <w:contextualSpacing w:val="1"/>
-        <w:rPr>
-          <w:sz w:val="24"/>
-          <w:szCs w:val="24"/>
-          <w:u w:val="none"/>
-        </w:rPr>
-      </w:pPr>
-      <w:r>
-        <w:rPr>
-          <w:sz w:val="24"/>
-          <w:szCs w:val="24"/>
-          <w:rtl w:val="0"/>
-        </w:rPr>
-        <w:t xml:space="preserve">Plataformas que utilizo, (persona)--[playsIn]--&gt;(plataforma)</w:t>
-      </w:r>
-    </w:p>
-    <w:p>
-      <w:pPr>
-        <w:numPr>
-          <w:ilvl w:val="1"/>
-          <w:numId w:val="4"/>
-        </w:numPr>
-        <w:ind w:left="1440" w:hanging="360"/>
-        <w:contextualSpacing w:val="1"/>
-        <w:rPr>
-          <w:sz w:val="24"/>
-          <w:szCs w:val="24"/>
-          <w:u w:val="none"/>
-        </w:rPr>
-      </w:pPr>
-      <w:r>
-        <w:rPr>
-          <w:sz w:val="24"/>
-          <w:szCs w:val="24"/>
-          <w:rtl w:val="0"/>
-        </w:rPr>
-        <w:t xml:space="preserve">Género de videojuego, (videojuego)--[hasGenre]--&gt;(género)</w:t>
-      </w:r>
-    </w:p>
-    <w:p>
-      <w:pPr>
-        <w:numPr>
-          <w:ilvl w:val="1"/>
-          <w:numId w:val="4"/>
-        </w:numPr>
-        <w:ind w:left="1440" w:hanging="360"/>
-        <w:contextualSpacing w:val="1"/>
-        <w:rPr>
-          <w:sz w:val="24"/>
-          <w:szCs w:val="24"/>
-          <w:u w:val="none"/>
-        </w:rPr>
-      </w:pPr>
-      <w:r>
-        <w:rPr>
-          <w:sz w:val="24"/>
-          <w:szCs w:val="24"/>
-          <w:rtl w:val="0"/>
-        </w:rPr>
-        <w:t xml:space="preserve">Plataforma de videojuego, (videojuego)--[availableIn]--&gt;(plataforma)</w:t>
-      </w:r>
-    </w:p>
-    <w:p>
-      <w:pPr>
-        <w:contextualSpacing w:val="0"/>
-        <w:rPr>
-          <w:sz w:val="24"/>
-          <w:szCs w:val="24"/>
-        </w:rPr>
-      </w:pPr>
-      <w:r>
-        <w:rPr>
-          <w:rtl w:val="0"/>
-        </w:rPr>
-      </w:r>
-    </w:p>
-    <w:p>
-      <w:pPr>
-        <w:contextualSpacing w:val="0"/>
-        <w:rPr>
-          <w:sz w:val="24"/>
-          <w:szCs w:val="24"/>
-          <w:u w:val="single"/>
-        </w:rPr>
-      </w:pPr>
-      <w:r>
-        <w:rPr>
-          <w:sz w:val="24"/>
-          <w:szCs w:val="24"/>
-          <w:u w:val="single"/>
-          <w:rtl w:val="0"/>
-        </w:rPr>
-        <w:t xml:space="preserve">Algoritmos de Recomendaciones</w:t>
-      </w:r>
-    </w:p>
-    <w:p>
-      <w:pPr>
-        <w:contextualSpacing w:val="0"/>
-        <w:rPr>
-          <w:sz w:val="24"/>
-          <w:szCs w:val="24"/>
-          <w:u w:val="single"/>
-        </w:rPr>
-      </w:pPr>
-      <w:r>
-        <w:rPr>
-          <w:rtl w:val="0"/>
-        </w:rPr>
-      </w:r>
-    </w:p>
-    <w:p>
-      <w:pPr>
-        <w:contextualSpacing w:val="0"/>
-        <w:rPr>
-          <w:sz w:val="24"/>
-          <w:szCs w:val="24"/>
-          <w:u w:val="single"/>
-        </w:rPr>
-      </w:pPr>
+        <w:t xml:space="preserve">Se procede a explicar con detalle cada algoritmo de recomendación.</w:t>
+      </w:r>
       <w:r>
         <w:rPr>
           <w:rtl w:val="0"/>
@@ -2847,6 +3411,226 @@
   <w:abstractNum w:abstractNumId="3">
     <w:lvl w:ilvl="0">
       <w:start w:val="1"/>
+      <w:numFmt w:val="bullet"/>
+      <w:lvlText w:val="●"/>
+      <w:lvlJc w:val="left"/>
+      <w:pPr>
+        <w:ind w:left="720" w:hanging="360"/>
+      </w:pPr>
+      <w:rPr>
+        <w:u w:val="none"/>
+      </w:rPr>
+    </w:lvl>
+    <w:lvl w:ilvl="1">
+      <w:start w:val="1"/>
+      <w:numFmt w:val="bullet"/>
+      <w:lvlText w:val="○"/>
+      <w:lvlJc w:val="left"/>
+      <w:pPr>
+        <w:ind w:left="1440" w:hanging="360"/>
+      </w:pPr>
+      <w:rPr>
+        <w:u w:val="none"/>
+      </w:rPr>
+    </w:lvl>
+    <w:lvl w:ilvl="2">
+      <w:start w:val="1"/>
+      <w:numFmt w:val="bullet"/>
+      <w:lvlText w:val="■"/>
+      <w:lvlJc w:val="left"/>
+      <w:pPr>
+        <w:ind w:left="2160" w:hanging="360"/>
+      </w:pPr>
+      <w:rPr>
+        <w:u w:val="none"/>
+      </w:rPr>
+    </w:lvl>
+    <w:lvl w:ilvl="3">
+      <w:start w:val="1"/>
+      <w:numFmt w:val="bullet"/>
+      <w:lvlText w:val="●"/>
+      <w:lvlJc w:val="left"/>
+      <w:pPr>
+        <w:ind w:left="2880" w:hanging="360"/>
+      </w:pPr>
+      <w:rPr>
+        <w:u w:val="none"/>
+      </w:rPr>
+    </w:lvl>
+    <w:lvl w:ilvl="4">
+      <w:start w:val="1"/>
+      <w:numFmt w:val="bullet"/>
+      <w:lvlText w:val="○"/>
+      <w:lvlJc w:val="left"/>
+      <w:pPr>
+        <w:ind w:left="3600" w:hanging="360"/>
+      </w:pPr>
+      <w:rPr>
+        <w:u w:val="none"/>
+      </w:rPr>
+    </w:lvl>
+    <w:lvl w:ilvl="5">
+      <w:start w:val="1"/>
+      <w:numFmt w:val="bullet"/>
+      <w:lvlText w:val="■"/>
+      <w:lvlJc w:val="left"/>
+      <w:pPr>
+        <w:ind w:left="4320" w:hanging="360"/>
+      </w:pPr>
+      <w:rPr>
+        <w:u w:val="none"/>
+      </w:rPr>
+    </w:lvl>
+    <w:lvl w:ilvl="6">
+      <w:start w:val="1"/>
+      <w:numFmt w:val="bullet"/>
+      <w:lvlText w:val="●"/>
+      <w:lvlJc w:val="left"/>
+      <w:pPr>
+        <w:ind w:left="5040" w:hanging="360"/>
+      </w:pPr>
+      <w:rPr>
+        <w:u w:val="none"/>
+      </w:rPr>
+    </w:lvl>
+    <w:lvl w:ilvl="7">
+      <w:start w:val="1"/>
+      <w:numFmt w:val="bullet"/>
+      <w:lvlText w:val="○"/>
+      <w:lvlJc w:val="left"/>
+      <w:pPr>
+        <w:ind w:left="5760" w:hanging="360"/>
+      </w:pPr>
+      <w:rPr>
+        <w:u w:val="none"/>
+      </w:rPr>
+    </w:lvl>
+    <w:lvl w:ilvl="8">
+      <w:start w:val="1"/>
+      <w:numFmt w:val="bullet"/>
+      <w:lvlText w:val="■"/>
+      <w:lvlJc w:val="left"/>
+      <w:pPr>
+        <w:ind w:left="6480" w:hanging="360"/>
+      </w:pPr>
+      <w:rPr>
+        <w:u w:val="none"/>
+      </w:rPr>
+    </w:lvl>
+  </w:abstractNum>
+  <w:abstractNum w:abstractNumId="4">
+    <w:lvl w:ilvl="0">
+      <w:start w:val="1"/>
+      <w:numFmt w:val="bullet"/>
+      <w:lvlText w:val="●"/>
+      <w:lvlJc w:val="left"/>
+      <w:pPr>
+        <w:ind w:left="720" w:hanging="360"/>
+      </w:pPr>
+      <w:rPr>
+        <w:u w:val="none"/>
+      </w:rPr>
+    </w:lvl>
+    <w:lvl w:ilvl="1">
+      <w:start w:val="1"/>
+      <w:numFmt w:val="bullet"/>
+      <w:lvlText w:val="○"/>
+      <w:lvlJc w:val="left"/>
+      <w:pPr>
+        <w:ind w:left="1440" w:hanging="360"/>
+      </w:pPr>
+      <w:rPr>
+        <w:u w:val="none"/>
+      </w:rPr>
+    </w:lvl>
+    <w:lvl w:ilvl="2">
+      <w:start w:val="1"/>
+      <w:numFmt w:val="bullet"/>
+      <w:lvlText w:val="■"/>
+      <w:lvlJc w:val="left"/>
+      <w:pPr>
+        <w:ind w:left="2160" w:hanging="360"/>
+      </w:pPr>
+      <w:rPr>
+        <w:u w:val="none"/>
+      </w:rPr>
+    </w:lvl>
+    <w:lvl w:ilvl="3">
+      <w:start w:val="1"/>
+      <w:numFmt w:val="bullet"/>
+      <w:lvlText w:val="●"/>
+      <w:lvlJc w:val="left"/>
+      <w:pPr>
+        <w:ind w:left="2880" w:hanging="360"/>
+      </w:pPr>
+      <w:rPr>
+        <w:u w:val="none"/>
+      </w:rPr>
+    </w:lvl>
+    <w:lvl w:ilvl="4">
+      <w:start w:val="1"/>
+      <w:numFmt w:val="bullet"/>
+      <w:lvlText w:val="○"/>
+      <w:lvlJc w:val="left"/>
+      <w:pPr>
+        <w:ind w:left="3600" w:hanging="360"/>
+      </w:pPr>
+      <w:rPr>
+        <w:u w:val="none"/>
+      </w:rPr>
+    </w:lvl>
+    <w:lvl w:ilvl="5">
+      <w:start w:val="1"/>
+      <w:numFmt w:val="bullet"/>
+      <w:lvlText w:val="■"/>
+      <w:lvlJc w:val="left"/>
+      <w:pPr>
+        <w:ind w:left="4320" w:hanging="360"/>
+      </w:pPr>
+      <w:rPr>
+        <w:u w:val="none"/>
+      </w:rPr>
+    </w:lvl>
+    <w:lvl w:ilvl="6">
+      <w:start w:val="1"/>
+      <w:numFmt w:val="bullet"/>
+      <w:lvlText w:val="●"/>
+      <w:lvlJc w:val="left"/>
+      <w:pPr>
+        <w:ind w:left="5040" w:hanging="360"/>
+      </w:pPr>
+      <w:rPr>
+        <w:u w:val="none"/>
+      </w:rPr>
+    </w:lvl>
+    <w:lvl w:ilvl="7">
+      <w:start w:val="1"/>
+      <w:numFmt w:val="bullet"/>
+      <w:lvlText w:val="○"/>
+      <w:lvlJc w:val="left"/>
+      <w:pPr>
+        <w:ind w:left="5760" w:hanging="360"/>
+      </w:pPr>
+      <w:rPr>
+        <w:u w:val="none"/>
+      </w:rPr>
+    </w:lvl>
+    <w:lvl w:ilvl="8">
+      <w:start w:val="1"/>
+      <w:numFmt w:val="bullet"/>
+      <w:lvlText w:val="■"/>
+      <w:lvlJc w:val="left"/>
+      <w:pPr>
+        <w:ind w:left="6480" w:hanging="360"/>
+      </w:pPr>
+      <w:rPr>
+        <w:u w:val="none"/>
+      </w:rPr>
+    </w:lvl>
+  </w:abstractNum>
+  <w:abstractNum w:abstractNumId="5">
+    <w:lvl w:ilvl="0">
+      <w:start w:val="1"/>
       <w:numFmt w:val="decimal"/>
       <w:lvlText w:val="%1."/>
       <w:lvlJc w:val="left"/>
@@ -2954,7 +3738,7 @@
       </w:rPr>
     </w:lvl>
   </w:abstractNum>
-  <w:abstractNum w:abstractNumId="4">
+  <w:abstractNum w:abstractNumId="6">
     <w:lvl w:ilvl="0">
       <w:start w:val="1"/>
       <w:numFmt w:val="bullet"/>
@@ -3075,6 +3859,12 @@
   </w:num>
   <w:num w:numId="4">
     <w:abstractNumId w:val="4"/>
+  </w:num>
+  <w:num w:numId="5">
+    <w:abstractNumId w:val="5"/>
+  </w:num>
+  <w:num w:numId="6">
+    <w:abstractNumId w:val="6"/>
   </w:num>
 </w:numbering>
 </file>

</xml_diff>